<commit_message>
added security setting to prevent printing passwords in log files and layout changes to documentation
</commit_message>
<xml_diff>
--- a/docs/TranSMART-XNAT-Importer-plugin-manual.docx
+++ b/docs/TranSMART-XNAT-Importer-plugin-manual.docx
@@ -38,8 +38,6 @@
         </w:rPr>
         <w:t>Manual</w:t>
       </w:r>
-      <w:bookmarkStart w:id="0" w:name="_GoBack"/>
-      <w:bookmarkEnd w:id="0"/>
     </w:p>
     <w:p>
       <w:pPr>
@@ -242,27 +240,14 @@
       <w:r>
         <w:t xml:space="preserve">Figure </w:t>
       </w:r>
-      <w:r>
-        <w:fldChar w:fldCharType="begin"/>
-      </w:r>
-      <w:r>
-        <w:instrText xml:space="preserve"> SEQ Figure \* ARABIC </w:instrText>
-      </w:r>
-      <w:r>
-        <w:fldChar w:fldCharType="separate"/>
-      </w:r>
-      <w:r>
-        <w:rPr>
-          <w:noProof/>
-        </w:rPr>
-        <w:t>1</w:t>
-      </w:r>
-      <w:r>
-        <w:rPr>
-          <w:noProof/>
-        </w:rPr>
-        <w:fldChar w:fldCharType="end"/>
-      </w:r>
+      <w:fldSimple w:instr=" SEQ Figure \* ARABIC ">
+        <w:r>
+          <w:rPr>
+            <w:noProof/>
+          </w:rPr>
+          <w:t>1</w:t>
+        </w:r>
+      </w:fldSimple>
       <w:r>
         <w:t xml:space="preserve">: </w:t>
       </w:r>
@@ -276,6 +261,7 @@
           <w:rFonts w:ascii="Times New Roman" w:hAnsi="Times New Roman" w:cs="Times New Roman"/>
         </w:rPr>
       </w:pPr>
+      <w:proofErr w:type="gramStart"/>
       <w:r>
         <w:rPr>
           <w:rFonts w:ascii="Times New Roman" w:hAnsi="Times New Roman" w:cs="Times New Roman"/>
@@ -286,7 +272,14 @@
         <w:rPr>
           <w:rFonts w:ascii="Times New Roman" w:hAnsi="Times New Roman" w:cs="Times New Roman"/>
         </w:rPr>
-        <w:t xml:space="preserve">(http://transmartfoundation.org) </w:t>
+        <w:t>(</w:t>
+      </w:r>
+      <w:proofErr w:type="gramEnd"/>
+      <w:r>
+        <w:rPr>
+          <w:rFonts w:ascii="Times New Roman" w:hAnsi="Times New Roman" w:cs="Times New Roman"/>
+        </w:rPr>
+        <w:t xml:space="preserve">http://transmartfoundation.org) </w:t>
       </w:r>
       <w:r>
         <w:rPr>
@@ -662,27 +655,14 @@
       <w:r>
         <w:t xml:space="preserve">Figure </w:t>
       </w:r>
-      <w:r>
-        <w:fldChar w:fldCharType="begin"/>
-      </w:r>
-      <w:r>
-        <w:instrText xml:space="preserve"> SEQ Figure \* ARABIC </w:instrText>
-      </w:r>
-      <w:r>
-        <w:fldChar w:fldCharType="separate"/>
-      </w:r>
-      <w:r>
-        <w:rPr>
-          <w:noProof/>
-        </w:rPr>
-        <w:t>2</w:t>
-      </w:r>
-      <w:r>
-        <w:rPr>
-          <w:noProof/>
-        </w:rPr>
-        <w:fldChar w:fldCharType="end"/>
-      </w:r>
+      <w:fldSimple w:instr=" SEQ Figure \* ARABIC ">
+        <w:r>
+          <w:rPr>
+            <w:noProof/>
+          </w:rPr>
+          <w:t>2</w:t>
+        </w:r>
+      </w:fldSimple>
       <w:r>
         <w:t>: Architectural ov</w:t>
       </w:r>
@@ -885,7 +865,21 @@
         <w:rPr>
           <w:rFonts w:ascii="Times New Roman" w:hAnsi="Times New Roman" w:cs="Times New Roman"/>
         </w:rPr>
-        <w:t>Install PyXNAT:</w:t>
+        <w:t xml:space="preserve">Install </w:t>
+      </w:r>
+      <w:proofErr w:type="spellStart"/>
+      <w:r>
+        <w:rPr>
+          <w:rFonts w:ascii="Times New Roman" w:hAnsi="Times New Roman" w:cs="Times New Roman"/>
+        </w:rPr>
+        <w:t>PyXNAT</w:t>
+      </w:r>
+      <w:proofErr w:type="spellEnd"/>
+      <w:r>
+        <w:rPr>
+          <w:rFonts w:ascii="Times New Roman" w:hAnsi="Times New Roman" w:cs="Times New Roman"/>
+        </w:rPr>
+        <w:t>:</w:t>
       </w:r>
     </w:p>
     <w:p>
@@ -927,7 +921,21 @@
         <w:rPr>
           <w:rFonts w:ascii="Times New Roman" w:hAnsi="Times New Roman" w:cs="Times New Roman"/>
         </w:rPr>
-        <w:t xml:space="preserve">Install lxml: </w:t>
+        <w:t xml:space="preserve">Install </w:t>
+      </w:r>
+      <w:proofErr w:type="spellStart"/>
+      <w:r>
+        <w:rPr>
+          <w:rFonts w:ascii="Times New Roman" w:hAnsi="Times New Roman" w:cs="Times New Roman"/>
+        </w:rPr>
+        <w:t>lxml</w:t>
+      </w:r>
+      <w:proofErr w:type="spellEnd"/>
+      <w:r>
+        <w:rPr>
+          <w:rFonts w:ascii="Times New Roman" w:hAnsi="Times New Roman" w:cs="Times New Roman"/>
+        </w:rPr>
+        <w:t xml:space="preserve">: </w:t>
       </w:r>
       <w:r>
         <w:rPr>
@@ -935,12 +943,14 @@
         </w:rPr>
         <w:t xml:space="preserve">easy_install </w:t>
       </w:r>
+      <w:proofErr w:type="spellStart"/>
       <w:r>
         <w:rPr>
           <w:rFonts w:ascii="Times New Roman" w:hAnsi="Times New Roman" w:cs="Times New Roman"/>
         </w:rPr>
         <w:t>lxml</w:t>
       </w:r>
+      <w:proofErr w:type="spellEnd"/>
       <w:r>
         <w:rPr>
           <w:rFonts w:ascii="Times New Roman" w:hAnsi="Times New Roman" w:cs="Times New Roman"/>
@@ -951,8 +961,16 @@
         <w:rPr>
           <w:rFonts w:ascii="Times New Roman" w:hAnsi="Times New Roman" w:cs="Times New Roman"/>
         </w:rPr>
-        <w:t>apt-get install python-lxml</w:t>
-      </w:r>
+        <w:t>apt-get install python-</w:t>
+      </w:r>
+      <w:proofErr w:type="spellStart"/>
+      <w:r>
+        <w:rPr>
+          <w:rFonts w:ascii="Times New Roman" w:hAnsi="Times New Roman" w:cs="Times New Roman"/>
+        </w:rPr>
+        <w:t>lxml</w:t>
+      </w:r>
+      <w:proofErr w:type="spellEnd"/>
     </w:p>
     <w:p>
       <w:pPr>
@@ -1008,7 +1026,21 @@
         <w:rPr>
           <w:rFonts w:ascii="Times New Roman" w:hAnsi="Times New Roman" w:cs="Times New Roman"/>
         </w:rPr>
-        <w:t>Install PyXNAT with (from within the download directory): python setup.py install.</w:t>
+        <w:t xml:space="preserve">Install </w:t>
+      </w:r>
+      <w:proofErr w:type="spellStart"/>
+      <w:r>
+        <w:rPr>
+          <w:rFonts w:ascii="Times New Roman" w:hAnsi="Times New Roman" w:cs="Times New Roman"/>
+        </w:rPr>
+        <w:t>PyXNAT</w:t>
+      </w:r>
+      <w:proofErr w:type="spellEnd"/>
+      <w:r>
+        <w:rPr>
+          <w:rFonts w:ascii="Times New Roman" w:hAnsi="Times New Roman" w:cs="Times New Roman"/>
+        </w:rPr>
+        <w:t xml:space="preserve"> with (from within the download directory): python setup.py install.</w:t>
       </w:r>
     </w:p>
     <w:p>
@@ -1026,7 +1058,21 @@
         <w:rPr>
           <w:rFonts w:ascii="Times New Roman" w:hAnsi="Times New Roman" w:cs="Times New Roman"/>
         </w:rPr>
-        <w:t xml:space="preserve">Clone the Git repository to a preferred directory with the following commands: </w:t>
+        <w:t xml:space="preserve">Clone the </w:t>
+      </w:r>
+      <w:proofErr w:type="spellStart"/>
+      <w:r>
+        <w:rPr>
+          <w:rFonts w:ascii="Times New Roman" w:hAnsi="Times New Roman" w:cs="Times New Roman"/>
+        </w:rPr>
+        <w:t>Git</w:t>
+      </w:r>
+      <w:proofErr w:type="spellEnd"/>
+      <w:r>
+        <w:rPr>
+          <w:rFonts w:ascii="Times New Roman" w:hAnsi="Times New Roman" w:cs="Times New Roman"/>
+        </w:rPr>
+        <w:t xml:space="preserve"> repository to a preferred directory with the following commands: </w:t>
       </w:r>
       <w:r>
         <w:rPr>
@@ -1034,11 +1080,19 @@
         </w:rPr>
         <w:t>‘</w:t>
       </w:r>
-      <w:r>
-        <w:rPr>
-          <w:rFonts w:ascii="Times New Roman" w:hAnsi="Times New Roman" w:cs="Times New Roman"/>
-        </w:rPr>
-        <w:t xml:space="preserve">git clone </w:t>
+      <w:proofErr w:type="spellStart"/>
+      <w:r>
+        <w:rPr>
+          <w:rFonts w:ascii="Times New Roman" w:hAnsi="Times New Roman" w:cs="Times New Roman"/>
+        </w:rPr>
+        <w:t>git</w:t>
+      </w:r>
+      <w:proofErr w:type="spellEnd"/>
+      <w:r>
+        <w:rPr>
+          <w:rFonts w:ascii="Times New Roman" w:hAnsi="Times New Roman" w:cs="Times New Roman"/>
+        </w:rPr>
+        <w:t xml:space="preserve"> clone </w:t>
       </w:r>
       <w:hyperlink r:id="rId11" w:history="1">
         <w:r>
@@ -1089,7 +1143,35 @@
         <w:rPr>
           <w:rFonts w:ascii="Times New Roman" w:hAnsi="Times New Roman" w:cs="Times New Roman"/>
         </w:rPr>
-        <w:t>cd transmart-xnat-importer-plugin</w:t>
+        <w:t xml:space="preserve">cd </w:t>
+      </w:r>
+      <w:proofErr w:type="spellStart"/>
+      <w:r>
+        <w:rPr>
+          <w:rFonts w:ascii="Times New Roman" w:hAnsi="Times New Roman" w:cs="Times New Roman"/>
+        </w:rPr>
+        <w:t>transmart</w:t>
+      </w:r>
+      <w:proofErr w:type="spellEnd"/>
+      <w:r>
+        <w:rPr>
+          <w:rFonts w:ascii="Times New Roman" w:hAnsi="Times New Roman" w:cs="Times New Roman"/>
+        </w:rPr>
+        <w:t>-</w:t>
+      </w:r>
+      <w:proofErr w:type="spellStart"/>
+      <w:r>
+        <w:rPr>
+          <w:rFonts w:ascii="Times New Roman" w:hAnsi="Times New Roman" w:cs="Times New Roman"/>
+        </w:rPr>
+        <w:t>xnat</w:t>
+      </w:r>
+      <w:proofErr w:type="spellEnd"/>
+      <w:r>
+        <w:rPr>
+          <w:rFonts w:ascii="Times New Roman" w:hAnsi="Times New Roman" w:cs="Times New Roman"/>
+        </w:rPr>
+        <w:t>-importer-plugin</w:t>
       </w:r>
       <w:r>
         <w:rPr>
@@ -1131,7 +1213,35 @@
         <w:rPr>
           <w:rFonts w:ascii="Times New Roman" w:hAnsi="Times New Roman" w:cs="Times New Roman"/>
         </w:rPr>
-        <w:t>grails-app/ddl/postgres/</w:t>
+        <w:t>grails-app/</w:t>
+      </w:r>
+      <w:proofErr w:type="spellStart"/>
+      <w:r>
+        <w:rPr>
+          <w:rFonts w:ascii="Times New Roman" w:hAnsi="Times New Roman" w:cs="Times New Roman"/>
+        </w:rPr>
+        <w:t>ddl</w:t>
+      </w:r>
+      <w:proofErr w:type="spellEnd"/>
+      <w:r>
+        <w:rPr>
+          <w:rFonts w:ascii="Times New Roman" w:hAnsi="Times New Roman" w:cs="Times New Roman"/>
+        </w:rPr>
+        <w:t>/</w:t>
+      </w:r>
+      <w:proofErr w:type="spellStart"/>
+      <w:r>
+        <w:rPr>
+          <w:rFonts w:ascii="Times New Roman" w:hAnsi="Times New Roman" w:cs="Times New Roman"/>
+        </w:rPr>
+        <w:t>postgres</w:t>
+      </w:r>
+      <w:proofErr w:type="spellEnd"/>
+      <w:r>
+        <w:rPr>
+          <w:rFonts w:ascii="Times New Roman" w:hAnsi="Times New Roman" w:cs="Times New Roman"/>
+        </w:rPr>
+        <w:t>/</w:t>
       </w:r>
       <w:r>
         <w:rPr>
@@ -1157,23 +1267,53 @@
         </w:rPr>
         <w:t>‘</w:t>
       </w:r>
-      <w:r>
-        <w:rPr>
-          <w:rFonts w:ascii="Times New Roman" w:hAnsi="Times New Roman" w:cs="Times New Roman"/>
-        </w:rPr>
-        <w:t xml:space="preserve">psql </w:t>
-      </w:r>
-      <w:r>
-        <w:rPr>
-          <w:rFonts w:ascii="Times New Roman" w:hAnsi="Times New Roman" w:cs="Times New Roman"/>
-        </w:rPr>
-        <w:t>-U postgres</w:t>
-      </w:r>
-      <w:r>
-        <w:rPr>
-          <w:rFonts w:ascii="Times New Roman" w:hAnsi="Times New Roman" w:cs="Times New Roman"/>
-        </w:rPr>
-        <w:t xml:space="preserve"> -d transmart </w:t>
+      <w:proofErr w:type="spellStart"/>
+      <w:r>
+        <w:rPr>
+          <w:rFonts w:ascii="Times New Roman" w:hAnsi="Times New Roman" w:cs="Times New Roman"/>
+        </w:rPr>
+        <w:t>psql</w:t>
+      </w:r>
+      <w:proofErr w:type="spellEnd"/>
+      <w:r>
+        <w:rPr>
+          <w:rFonts w:ascii="Times New Roman" w:hAnsi="Times New Roman" w:cs="Times New Roman"/>
+        </w:rPr>
+        <w:t xml:space="preserve"> </w:t>
+      </w:r>
+      <w:r>
+        <w:rPr>
+          <w:rFonts w:ascii="Times New Roman" w:hAnsi="Times New Roman" w:cs="Times New Roman"/>
+        </w:rPr>
+        <w:t xml:space="preserve">-U </w:t>
+      </w:r>
+      <w:proofErr w:type="spellStart"/>
+      <w:r>
+        <w:rPr>
+          <w:rFonts w:ascii="Times New Roman" w:hAnsi="Times New Roman" w:cs="Times New Roman"/>
+        </w:rPr>
+        <w:t>postgres</w:t>
+      </w:r>
+      <w:proofErr w:type="spellEnd"/>
+      <w:r>
+        <w:rPr>
+          <w:rFonts w:ascii="Times New Roman" w:hAnsi="Times New Roman" w:cs="Times New Roman"/>
+        </w:rPr>
+        <w:t xml:space="preserve"> -d </w:t>
+      </w:r>
+      <w:proofErr w:type="spellStart"/>
+      <w:r>
+        <w:rPr>
+          <w:rFonts w:ascii="Times New Roman" w:hAnsi="Times New Roman" w:cs="Times New Roman"/>
+        </w:rPr>
+        <w:t>transmart</w:t>
+      </w:r>
+      <w:proofErr w:type="spellEnd"/>
+      <w:r>
+        <w:rPr>
+          <w:rFonts w:ascii="Times New Roman" w:hAnsi="Times New Roman" w:cs="Times New Roman"/>
+        </w:rPr>
+        <w:t xml:space="preserve"> </w:t>
       </w:r>
       <w:r>
         <w:rPr>
@@ -1191,8 +1331,16 @@
         <w:rPr>
           <w:rFonts w:ascii="Times New Roman" w:hAnsi="Times New Roman" w:cs="Times New Roman"/>
         </w:rPr>
-        <w:t xml:space="preserve"> install-plugin.sql</w:t>
-      </w:r>
+        <w:t xml:space="preserve"> install-</w:t>
+      </w:r>
+      <w:proofErr w:type="spellStart"/>
+      <w:r>
+        <w:rPr>
+          <w:rFonts w:ascii="Times New Roman" w:hAnsi="Times New Roman" w:cs="Times New Roman"/>
+        </w:rPr>
+        <w:t>plugin.sql</w:t>
+      </w:r>
+      <w:proofErr w:type="spellEnd"/>
       <w:r>
         <w:rPr>
           <w:rFonts w:ascii="Times New Roman" w:hAnsi="Times New Roman" w:cs="Times New Roman"/>
@@ -1233,25 +1381,81 @@
         <w:rPr>
           <w:rFonts w:ascii="Times New Roman" w:hAnsi="Times New Roman" w:cs="Times New Roman"/>
         </w:rPr>
-        <w:t xml:space="preserve">U postgres) </w:t>
-      </w:r>
-      <w:r>
-        <w:rPr>
-          <w:rFonts w:ascii="Times New Roman" w:hAnsi="Times New Roman" w:cs="Times New Roman"/>
-        </w:rPr>
-        <w:t xml:space="preserve">depends on the used authentication technique of psql. </w:t>
-      </w:r>
-      <w:r>
-        <w:rPr>
-          <w:rFonts w:ascii="Times New Roman" w:hAnsi="Times New Roman" w:cs="Times New Roman"/>
-        </w:rPr>
-        <w:t>Please see P</w:t>
-      </w:r>
-      <w:r>
-        <w:rPr>
-          <w:rFonts w:ascii="Times New Roman" w:hAnsi="Times New Roman" w:cs="Times New Roman"/>
-        </w:rPr>
-        <w:t xml:space="preserve">ostgress documentation </w:t>
+        <w:t xml:space="preserve">U </w:t>
+      </w:r>
+      <w:proofErr w:type="spellStart"/>
+      <w:r>
+        <w:rPr>
+          <w:rFonts w:ascii="Times New Roman" w:hAnsi="Times New Roman" w:cs="Times New Roman"/>
+        </w:rPr>
+        <w:t>postgres</w:t>
+      </w:r>
+      <w:proofErr w:type="spellEnd"/>
+      <w:r>
+        <w:rPr>
+          <w:rFonts w:ascii="Times New Roman" w:hAnsi="Times New Roman" w:cs="Times New Roman"/>
+        </w:rPr>
+        <w:t xml:space="preserve">) </w:t>
+      </w:r>
+      <w:r>
+        <w:rPr>
+          <w:rFonts w:ascii="Times New Roman" w:hAnsi="Times New Roman" w:cs="Times New Roman"/>
+        </w:rPr>
+        <w:t xml:space="preserve">depends on the </w:t>
+      </w:r>
+      <w:proofErr w:type="spellStart"/>
+      <w:r>
+        <w:rPr>
+          <w:rFonts w:ascii="Times New Roman" w:hAnsi="Times New Roman" w:cs="Times New Roman"/>
+        </w:rPr>
+        <w:t>used</w:t>
+      </w:r>
+      <w:proofErr w:type="spellEnd"/>
+      <w:r>
+        <w:rPr>
+          <w:rFonts w:ascii="Times New Roman" w:hAnsi="Times New Roman" w:cs="Times New Roman"/>
+        </w:rPr>
+        <w:t xml:space="preserve"> authentication technique of </w:t>
+      </w:r>
+      <w:proofErr w:type="spellStart"/>
+      <w:r>
+        <w:rPr>
+          <w:rFonts w:ascii="Times New Roman" w:hAnsi="Times New Roman" w:cs="Times New Roman"/>
+        </w:rPr>
+        <w:t>psql</w:t>
+      </w:r>
+      <w:proofErr w:type="spellEnd"/>
+      <w:r>
+        <w:rPr>
+          <w:rFonts w:ascii="Times New Roman" w:hAnsi="Times New Roman" w:cs="Times New Roman"/>
+        </w:rPr>
+        <w:t xml:space="preserve">. </w:t>
+      </w:r>
+      <w:r>
+        <w:rPr>
+          <w:rFonts w:ascii="Times New Roman" w:hAnsi="Times New Roman" w:cs="Times New Roman"/>
+        </w:rPr>
+        <w:t xml:space="preserve">Please see </w:t>
+      </w:r>
+      <w:proofErr w:type="spellStart"/>
+      <w:r>
+        <w:rPr>
+          <w:rFonts w:ascii="Times New Roman" w:hAnsi="Times New Roman" w:cs="Times New Roman"/>
+        </w:rPr>
+        <w:t>P</w:t>
+      </w:r>
+      <w:r>
+        <w:rPr>
+          <w:rFonts w:ascii="Times New Roman" w:hAnsi="Times New Roman" w:cs="Times New Roman"/>
+        </w:rPr>
+        <w:t>ostgress</w:t>
+      </w:r>
+      <w:proofErr w:type="spellEnd"/>
+      <w:r>
+        <w:rPr>
+          <w:rFonts w:ascii="Times New Roman" w:hAnsi="Times New Roman" w:cs="Times New Roman"/>
+        </w:rPr>
+        <w:t xml:space="preserve"> documentation </w:t>
       </w:r>
       <w:r>
         <w:rPr>
@@ -1293,7 +1497,14 @@
         <w:rPr>
           <w:rFonts w:ascii="Times New Roman" w:hAnsi="Times New Roman" w:cs="Times New Roman"/>
         </w:rPr>
-        <w:t>with ‘</w:t>
+        <w:t xml:space="preserve">with </w:t>
+      </w:r>
+      <w:proofErr w:type="gramStart"/>
+      <w:r>
+        <w:rPr>
+          <w:rFonts w:ascii="Times New Roman" w:hAnsi="Times New Roman" w:cs="Times New Roman"/>
+        </w:rPr>
+        <w:t>‘</w:t>
       </w:r>
       <w:r>
         <w:rPr>
@@ -1305,7 +1516,14 @@
         <w:rPr>
           <w:rFonts w:ascii="Times New Roman" w:hAnsi="Times New Roman" w:cs="Times New Roman"/>
         </w:rPr>
-        <w:t>../../../’.</w:t>
+        <w:t>..</w:t>
+      </w:r>
+      <w:proofErr w:type="gramEnd"/>
+      <w:r>
+        <w:rPr>
+          <w:rFonts w:ascii="Times New Roman" w:hAnsi="Times New Roman" w:cs="Times New Roman"/>
+        </w:rPr>
+        <w:t>/../../’.</w:t>
       </w:r>
     </w:p>
     <w:p>
@@ -1396,8 +1614,44 @@
         <w:rPr>
           <w:rFonts w:ascii="Times New Roman" w:hAnsi="Times New Roman" w:cs="Times New Roman"/>
         </w:rPr>
-        <w:t>[editor] [transmartApp]/grails-app/conf/Config.groovy</w:t>
-      </w:r>
+        <w:t>[editor] [</w:t>
+      </w:r>
+      <w:proofErr w:type="spellStart"/>
+      <w:r>
+        <w:rPr>
+          <w:rFonts w:ascii="Times New Roman" w:hAnsi="Times New Roman" w:cs="Times New Roman"/>
+        </w:rPr>
+        <w:t>transmartApp</w:t>
+      </w:r>
+      <w:proofErr w:type="spellEnd"/>
+      <w:r>
+        <w:rPr>
+          <w:rFonts w:ascii="Times New Roman" w:hAnsi="Times New Roman" w:cs="Times New Roman"/>
+        </w:rPr>
+        <w:t>]/grails-app/</w:t>
+      </w:r>
+      <w:proofErr w:type="spellStart"/>
+      <w:r>
+        <w:rPr>
+          <w:rFonts w:ascii="Times New Roman" w:hAnsi="Times New Roman" w:cs="Times New Roman"/>
+        </w:rPr>
+        <w:t>conf</w:t>
+      </w:r>
+      <w:proofErr w:type="spellEnd"/>
+      <w:r>
+        <w:rPr>
+          <w:rFonts w:ascii="Times New Roman" w:hAnsi="Times New Roman" w:cs="Times New Roman"/>
+        </w:rPr>
+        <w:t>/</w:t>
+      </w:r>
+      <w:proofErr w:type="spellStart"/>
+      <w:r>
+        <w:rPr>
+          <w:rFonts w:ascii="Times New Roman" w:hAnsi="Times New Roman" w:cs="Times New Roman"/>
+        </w:rPr>
+        <w:t>Config.groovy</w:t>
+      </w:r>
+      <w:proofErr w:type="spellEnd"/>
     </w:p>
     <w:p>
       <w:pPr>
@@ -1433,14 +1687,54 @@
           <w:rFonts w:ascii="Times New Roman" w:hAnsi="Times New Roman" w:cs="Times New Roman"/>
         </w:rPr>
         <w:br/>
-        <w:t>org.transmart.data.location = ["file:${baseDir}"]</w:t>
+      </w:r>
+      <w:proofErr w:type="spellStart"/>
+      <w:r>
+        <w:rPr>
+          <w:rFonts w:ascii="Times New Roman" w:hAnsi="Times New Roman" w:cs="Times New Roman"/>
+        </w:rPr>
+        <w:t>org.transmart.data.location</w:t>
+      </w:r>
+      <w:proofErr w:type="spellEnd"/>
+      <w:r>
+        <w:rPr>
+          <w:rFonts w:ascii="Times New Roman" w:hAnsi="Times New Roman" w:cs="Times New Roman"/>
+        </w:rPr>
+        <w:t xml:space="preserve"> = ["file:${</w:t>
+      </w:r>
+      <w:proofErr w:type="spellStart"/>
+      <w:r>
+        <w:rPr>
+          <w:rFonts w:ascii="Times New Roman" w:hAnsi="Times New Roman" w:cs="Times New Roman"/>
+        </w:rPr>
+        <w:t>baseDir</w:t>
+      </w:r>
+      <w:proofErr w:type="spellEnd"/>
+      <w:r>
+        <w:rPr>
+          <w:rFonts w:ascii="Times New Roman" w:hAnsi="Times New Roman" w:cs="Times New Roman"/>
+        </w:rPr>
+        <w:t>}"]</w:t>
       </w:r>
       <w:r>
         <w:rPr>
           <w:rFonts w:ascii="Times New Roman" w:hAnsi="Times New Roman" w:cs="Times New Roman"/>
         </w:rPr>
         <w:br/>
-        <w:t>org.transmart.xnatImporterEnabled = true</w:t>
+      </w:r>
+      <w:proofErr w:type="spellStart"/>
+      <w:r>
+        <w:rPr>
+          <w:rFonts w:ascii="Times New Roman" w:hAnsi="Times New Roman" w:cs="Times New Roman"/>
+        </w:rPr>
+        <w:t>org.transmart.xnatImporterEnabled</w:t>
+      </w:r>
+      <w:proofErr w:type="spellEnd"/>
+      <w:r>
+        <w:rPr>
+          <w:rFonts w:ascii="Times New Roman" w:hAnsi="Times New Roman" w:cs="Times New Roman"/>
+        </w:rPr>
+        <w:t xml:space="preserve"> = true</w:t>
       </w:r>
     </w:p>
     <w:p>
@@ -1476,7 +1770,21 @@
         <w:rPr>
           <w:rFonts w:ascii="Times New Roman" w:hAnsi="Times New Roman" w:cs="Times New Roman"/>
         </w:rPr>
-        <w:t>Include the plugin in the transmartApp:</w:t>
+        <w:t xml:space="preserve">Include the plugin in the </w:t>
+      </w:r>
+      <w:proofErr w:type="spellStart"/>
+      <w:r>
+        <w:rPr>
+          <w:rFonts w:ascii="Times New Roman" w:hAnsi="Times New Roman" w:cs="Times New Roman"/>
+        </w:rPr>
+        <w:t>transmartApp</w:t>
+      </w:r>
+      <w:proofErr w:type="spellEnd"/>
+      <w:r>
+        <w:rPr>
+          <w:rFonts w:ascii="Times New Roman" w:hAnsi="Times New Roman" w:cs="Times New Roman"/>
+        </w:rPr>
+        <w:t>:</w:t>
       </w:r>
     </w:p>
     <w:p>
@@ -1500,20 +1808,44 @@
         <w:rPr>
           <w:rFonts w:ascii="Times New Roman" w:hAnsi="Times New Roman" w:cs="Times New Roman"/>
         </w:rPr>
-        <w:t xml:space="preserve"> [transmartApp]/grails-app/conf</w:t>
-      </w:r>
+        <w:t xml:space="preserve"> [</w:t>
+      </w:r>
+      <w:proofErr w:type="spellStart"/>
+      <w:r>
+        <w:rPr>
+          <w:rFonts w:ascii="Times New Roman" w:hAnsi="Times New Roman" w:cs="Times New Roman"/>
+        </w:rPr>
+        <w:t>transmartApp</w:t>
+      </w:r>
+      <w:proofErr w:type="spellEnd"/>
+      <w:r>
+        <w:rPr>
+          <w:rFonts w:ascii="Times New Roman" w:hAnsi="Times New Roman" w:cs="Times New Roman"/>
+        </w:rPr>
+        <w:t>]/grails-app/</w:t>
+      </w:r>
+      <w:proofErr w:type="spellStart"/>
+      <w:r>
+        <w:rPr>
+          <w:rFonts w:ascii="Times New Roman" w:hAnsi="Times New Roman" w:cs="Times New Roman"/>
+        </w:rPr>
+        <w:t>conf</w:t>
+      </w:r>
+      <w:proofErr w:type="spellEnd"/>
       <w:r>
         <w:rPr>
           <w:rFonts w:ascii="Times New Roman" w:hAnsi="Times New Roman" w:cs="Times New Roman"/>
         </w:rPr>
         <w:t>/</w:t>
       </w:r>
+      <w:proofErr w:type="spellStart"/>
       <w:r>
         <w:rPr>
           <w:rFonts w:ascii="Times New Roman" w:hAnsi="Times New Roman" w:cs="Times New Roman"/>
         </w:rPr>
         <w:t>BuildConfig.groovy</w:t>
       </w:r>
+      <w:proofErr w:type="spellEnd"/>
     </w:p>
     <w:p>
       <w:pPr>
@@ -1532,12 +1864,14 @@
         </w:rPr>
         <w:t xml:space="preserve">Within </w:t>
       </w:r>
+      <w:proofErr w:type="spellStart"/>
       <w:r>
         <w:rPr>
           <w:rFonts w:ascii="Times New Roman" w:hAnsi="Times New Roman" w:cs="Times New Roman"/>
         </w:rPr>
         <w:t>grails.project.dependency.resolution</w:t>
       </w:r>
+      <w:proofErr w:type="spellEnd"/>
       <w:r>
         <w:rPr>
           <w:rFonts w:ascii="Times New Roman" w:hAnsi="Times New Roman" w:cs="Times New Roman"/>
@@ -1560,7 +1894,21 @@
         <w:rPr>
           <w:rFonts w:ascii="Times New Roman" w:hAnsi="Times New Roman" w:cs="Times New Roman"/>
         </w:rPr>
-        <w:t xml:space="preserve">if (!dm) { …} scope, add: </w:t>
+        <w:t>if (!</w:t>
+      </w:r>
+      <w:proofErr w:type="spellStart"/>
+      <w:r>
+        <w:rPr>
+          <w:rFonts w:ascii="Times New Roman" w:hAnsi="Times New Roman" w:cs="Times New Roman"/>
+        </w:rPr>
+        <w:t>dm</w:t>
+      </w:r>
+      <w:proofErr w:type="spellEnd"/>
+      <w:r>
+        <w:rPr>
+          <w:rFonts w:ascii="Times New Roman" w:hAnsi="Times New Roman" w:cs="Times New Roman"/>
+        </w:rPr>
+        <w:t xml:space="preserve">) { …} scope, add: </w:t>
       </w:r>
       <w:r>
         <w:rPr>
@@ -1608,7 +1956,21 @@
         <w:rPr>
           <w:rFonts w:ascii="Times New Roman" w:hAnsi="Times New Roman" w:cs="Times New Roman"/>
         </w:rPr>
-        <w:t xml:space="preserve">Rebuild and restart transmartApp </w:t>
+        <w:t xml:space="preserve">Rebuild and restart </w:t>
+      </w:r>
+      <w:proofErr w:type="spellStart"/>
+      <w:r>
+        <w:rPr>
+          <w:rFonts w:ascii="Times New Roman" w:hAnsi="Times New Roman" w:cs="Times New Roman"/>
+        </w:rPr>
+        <w:t>transmartApp</w:t>
+      </w:r>
+      <w:proofErr w:type="spellEnd"/>
+      <w:r>
+        <w:rPr>
+          <w:rFonts w:ascii="Times New Roman" w:hAnsi="Times New Roman" w:cs="Times New Roman"/>
+        </w:rPr>
+        <w:t xml:space="preserve"> </w:t>
       </w:r>
       <w:r>
         <w:rPr>
@@ -1620,7 +1982,21 @@
         <w:rPr>
           <w:rFonts w:ascii="Times New Roman" w:hAnsi="Times New Roman" w:cs="Times New Roman"/>
         </w:rPr>
-        <w:t>[transmartApp]</w:t>
+        <w:t>[</w:t>
+      </w:r>
+      <w:proofErr w:type="spellStart"/>
+      <w:r>
+        <w:rPr>
+          <w:rFonts w:ascii="Times New Roman" w:hAnsi="Times New Roman" w:cs="Times New Roman"/>
+        </w:rPr>
+        <w:t>transmartApp</w:t>
+      </w:r>
+      <w:proofErr w:type="spellEnd"/>
+      <w:r>
+        <w:rPr>
+          <w:rFonts w:ascii="Times New Roman" w:hAnsi="Times New Roman" w:cs="Times New Roman"/>
+        </w:rPr>
+        <w:t>]</w:t>
       </w:r>
       <w:r>
         <w:rPr>
@@ -1657,6 +2033,369 @@
       <w:r>
         <w:rPr>
           <w:rFonts w:ascii="Times New Roman" w:hAnsi="Times New Roman" w:cs="Times New Roman"/>
+          <w:b/>
+        </w:rPr>
+        <w:t>Important</w:t>
+      </w:r>
+      <w:r>
+        <w:rPr>
+          <w:rFonts w:ascii="Times New Roman" w:hAnsi="Times New Roman" w:cs="Times New Roman"/>
+        </w:rPr>
+        <w:t xml:space="preserve">: </w:t>
+      </w:r>
+      <w:r>
+        <w:rPr>
+          <w:rFonts w:ascii="Times New Roman" w:hAnsi="Times New Roman" w:cs="Times New Roman"/>
+        </w:rPr>
+        <w:t>In the import process, the user is asked for his XNAT password.</w:t>
+      </w:r>
+      <w:r>
+        <w:rPr>
+          <w:rFonts w:ascii="Times New Roman" w:hAnsi="Times New Roman" w:cs="Times New Roman"/>
+        </w:rPr>
+        <w:t xml:space="preserve"> </w:t>
+      </w:r>
+      <w:r>
+        <w:rPr>
+          <w:rFonts w:ascii="Times New Roman" w:hAnsi="Times New Roman" w:cs="Times New Roman"/>
+        </w:rPr>
+        <w:t xml:space="preserve">By default, Grails </w:t>
+      </w:r>
+      <w:r>
+        <w:rPr>
+          <w:rFonts w:ascii="Times New Roman" w:hAnsi="Times New Roman" w:cs="Times New Roman"/>
+        </w:rPr>
+        <w:t xml:space="preserve">prints all </w:t>
+      </w:r>
+      <w:r>
+        <w:rPr>
+          <w:rFonts w:ascii="Times New Roman" w:hAnsi="Times New Roman" w:cs="Times New Roman"/>
+        </w:rPr>
+        <w:t xml:space="preserve">page request </w:t>
+      </w:r>
+      <w:r>
+        <w:rPr>
+          <w:rFonts w:ascii="Times New Roman" w:hAnsi="Times New Roman" w:cs="Times New Roman"/>
+        </w:rPr>
+        <w:t>parameters</w:t>
+      </w:r>
+      <w:r>
+        <w:rPr>
+          <w:rFonts w:ascii="Times New Roman" w:hAnsi="Times New Roman" w:cs="Times New Roman"/>
+        </w:rPr>
+        <w:t xml:space="preserve"> in </w:t>
+      </w:r>
+      <w:r>
+        <w:rPr>
+          <w:rFonts w:ascii="Times New Roman" w:hAnsi="Times New Roman" w:cs="Times New Roman"/>
+        </w:rPr>
+        <w:t xml:space="preserve">a </w:t>
+      </w:r>
+      <w:r>
+        <w:rPr>
+          <w:rFonts w:ascii="Times New Roman" w:hAnsi="Times New Roman" w:cs="Times New Roman"/>
+        </w:rPr>
+        <w:t>log</w:t>
+      </w:r>
+      <w:r>
+        <w:rPr>
+          <w:rFonts w:ascii="Times New Roman" w:hAnsi="Times New Roman" w:cs="Times New Roman"/>
+        </w:rPr>
+        <w:t xml:space="preserve"> </w:t>
+      </w:r>
+      <w:r>
+        <w:rPr>
+          <w:rFonts w:ascii="Times New Roman" w:hAnsi="Times New Roman" w:cs="Times New Roman"/>
+        </w:rPr>
+        <w:t>file when an error occurs</w:t>
+      </w:r>
+      <w:r>
+        <w:rPr>
+          <w:rFonts w:ascii="Times New Roman" w:hAnsi="Times New Roman" w:cs="Times New Roman"/>
+        </w:rPr>
+        <w:t xml:space="preserve">. </w:t>
+      </w:r>
+      <w:r>
+        <w:rPr>
+          <w:rFonts w:ascii="Times New Roman" w:hAnsi="Times New Roman" w:cs="Times New Roman"/>
+        </w:rPr>
+        <w:t xml:space="preserve">If an error occurs </w:t>
+      </w:r>
+      <w:r>
+        <w:rPr>
+          <w:rFonts w:ascii="Times New Roman" w:hAnsi="Times New Roman" w:cs="Times New Roman"/>
+        </w:rPr>
+        <w:t xml:space="preserve">(normally it should not occur) </w:t>
+      </w:r>
+      <w:r>
+        <w:rPr>
+          <w:rFonts w:ascii="Times New Roman" w:hAnsi="Times New Roman" w:cs="Times New Roman"/>
+        </w:rPr>
+        <w:t xml:space="preserve">during the import process, after giving the password, </w:t>
+      </w:r>
+      <w:r>
+        <w:rPr>
+          <w:rFonts w:ascii="Times New Roman" w:hAnsi="Times New Roman" w:cs="Times New Roman"/>
+        </w:rPr>
+        <w:t>the password</w:t>
+      </w:r>
+      <w:r>
+        <w:rPr>
+          <w:rFonts w:ascii="Times New Roman" w:hAnsi="Times New Roman" w:cs="Times New Roman"/>
+        </w:rPr>
+        <w:t xml:space="preserve"> is printed to the log file</w:t>
+      </w:r>
+      <w:r>
+        <w:rPr>
+          <w:rFonts w:ascii="Times New Roman" w:hAnsi="Times New Roman" w:cs="Times New Roman"/>
+        </w:rPr>
+        <w:t xml:space="preserve">. For production environments in particular, but essentially for all environments this is very unsafe. </w:t>
+      </w:r>
+      <w:r>
+        <w:rPr>
+          <w:rFonts w:ascii="Times New Roman" w:hAnsi="Times New Roman" w:cs="Times New Roman"/>
+        </w:rPr>
+        <w:t xml:space="preserve">To prevent printing the passwords, </w:t>
+      </w:r>
+      <w:r>
+        <w:rPr>
+          <w:rFonts w:ascii="Times New Roman" w:hAnsi="Times New Roman" w:cs="Times New Roman"/>
+        </w:rPr>
+        <w:t>add the following t</w:t>
+      </w:r>
+      <w:r>
+        <w:rPr>
+          <w:rFonts w:ascii="Times New Roman" w:hAnsi="Times New Roman" w:cs="Times New Roman"/>
+        </w:rPr>
+        <w:t>w</w:t>
+      </w:r>
+      <w:r>
+        <w:rPr>
+          <w:rFonts w:ascii="Times New Roman" w:hAnsi="Times New Roman" w:cs="Times New Roman"/>
+        </w:rPr>
+        <w:t>o</w:t>
+      </w:r>
+      <w:r>
+        <w:rPr>
+          <w:rFonts w:ascii="Times New Roman" w:hAnsi="Times New Roman" w:cs="Times New Roman"/>
+        </w:rPr>
+        <w:t xml:space="preserve"> lines to</w:t>
+      </w:r>
+      <w:r>
+        <w:rPr>
+          <w:rFonts w:ascii="Times New Roman" w:hAnsi="Times New Roman" w:cs="Times New Roman"/>
+        </w:rPr>
+        <w:t xml:space="preserve"> [</w:t>
+      </w:r>
+      <w:proofErr w:type="spellStart"/>
+      <w:r>
+        <w:rPr>
+          <w:rFonts w:ascii="Times New Roman" w:hAnsi="Times New Roman" w:cs="Times New Roman"/>
+        </w:rPr>
+        <w:t>transmartApp</w:t>
+      </w:r>
+      <w:proofErr w:type="spellEnd"/>
+      <w:r>
+        <w:rPr>
+          <w:rFonts w:ascii="Times New Roman" w:hAnsi="Times New Roman" w:cs="Times New Roman"/>
+        </w:rPr>
+        <w:t>]/grails-app/</w:t>
+      </w:r>
+      <w:proofErr w:type="spellStart"/>
+      <w:r>
+        <w:rPr>
+          <w:rFonts w:ascii="Times New Roman" w:hAnsi="Times New Roman" w:cs="Times New Roman"/>
+        </w:rPr>
+        <w:t>conf</w:t>
+      </w:r>
+      <w:proofErr w:type="spellEnd"/>
+      <w:r>
+        <w:rPr>
+          <w:rFonts w:ascii="Times New Roman" w:hAnsi="Times New Roman" w:cs="Times New Roman"/>
+        </w:rPr>
+        <w:t>/</w:t>
+      </w:r>
+      <w:proofErr w:type="spellStart"/>
+      <w:r>
+        <w:rPr>
+          <w:rFonts w:ascii="Times New Roman" w:hAnsi="Times New Roman" w:cs="Times New Roman"/>
+        </w:rPr>
+        <w:t>Config.</w:t>
+      </w:r>
+      <w:r>
+        <w:rPr>
+          <w:rFonts w:ascii="Times New Roman" w:hAnsi="Times New Roman" w:cs="Times New Roman"/>
+        </w:rPr>
+        <w:t>groovy</w:t>
+      </w:r>
+      <w:proofErr w:type="spellEnd"/>
+      <w:r>
+        <w:rPr>
+          <w:rFonts w:ascii="Times New Roman" w:hAnsi="Times New Roman" w:cs="Times New Roman"/>
+        </w:rPr>
+        <w:t>:</w:t>
+      </w:r>
+      <w:bookmarkStart w:id="0" w:name="_GoBack"/>
+      <w:bookmarkEnd w:id="0"/>
+    </w:p>
+    <w:p>
+      <w:pPr>
+        <w:tabs>
+          <w:tab w:val="left" w:pos="916"/>
+          <w:tab w:val="left" w:pos="1832"/>
+          <w:tab w:val="left" w:pos="2748"/>
+          <w:tab w:val="left" w:pos="3664"/>
+          <w:tab w:val="left" w:pos="4580"/>
+          <w:tab w:val="left" w:pos="5496"/>
+          <w:tab w:val="left" w:pos="6412"/>
+          <w:tab w:val="left" w:pos="7328"/>
+          <w:tab w:val="left" w:pos="8244"/>
+          <w:tab w:val="left" w:pos="9160"/>
+          <w:tab w:val="left" w:pos="10076"/>
+          <w:tab w:val="left" w:pos="10992"/>
+          <w:tab w:val="left" w:pos="11908"/>
+          <w:tab w:val="left" w:pos="12824"/>
+          <w:tab w:val="left" w:pos="13740"/>
+          <w:tab w:val="left" w:pos="14656"/>
+        </w:tabs>
+        <w:spacing w:after="0" w:line="240" w:lineRule="auto"/>
+        <w:rPr>
+          <w:rFonts w:ascii="Courier New" w:eastAsia="Times New Roman" w:hAnsi="Courier New" w:cs="Courier New"/>
+          <w:color w:val="000000"/>
+          <w:sz w:val="20"/>
+          <w:szCs w:val="20"/>
+        </w:rPr>
+      </w:pPr>
+      <w:r>
+        <w:rPr>
+          <w:rFonts w:ascii="Courier New" w:eastAsia="Times New Roman" w:hAnsi="Courier New" w:cs="Courier New"/>
+          <w:color w:val="000000"/>
+          <w:sz w:val="20"/>
+          <w:szCs w:val="20"/>
+        </w:rPr>
+        <w:t>// parameters to mask when logging exceptions</w:t>
+      </w:r>
+    </w:p>
+    <w:p>
+      <w:pPr>
+        <w:tabs>
+          <w:tab w:val="left" w:pos="916"/>
+          <w:tab w:val="left" w:pos="1832"/>
+          <w:tab w:val="left" w:pos="2748"/>
+          <w:tab w:val="left" w:pos="3664"/>
+          <w:tab w:val="left" w:pos="4580"/>
+          <w:tab w:val="left" w:pos="5496"/>
+          <w:tab w:val="left" w:pos="6412"/>
+          <w:tab w:val="left" w:pos="7328"/>
+          <w:tab w:val="left" w:pos="8244"/>
+          <w:tab w:val="left" w:pos="9160"/>
+          <w:tab w:val="left" w:pos="10076"/>
+          <w:tab w:val="left" w:pos="10992"/>
+          <w:tab w:val="left" w:pos="11908"/>
+          <w:tab w:val="left" w:pos="12824"/>
+          <w:tab w:val="left" w:pos="13740"/>
+          <w:tab w:val="left" w:pos="14656"/>
+        </w:tabs>
+        <w:spacing w:after="0" w:line="240" w:lineRule="auto"/>
+        <w:rPr>
+          <w:rFonts w:ascii="Courier New" w:eastAsia="Times New Roman" w:hAnsi="Courier New" w:cs="Courier New"/>
+          <w:color w:val="000000"/>
+          <w:sz w:val="20"/>
+          <w:szCs w:val="20"/>
+        </w:rPr>
+      </w:pPr>
+      <w:proofErr w:type="spellStart"/>
+      <w:r>
+        <w:rPr>
+          <w:rFonts w:ascii="Courier New" w:eastAsia="Times New Roman" w:hAnsi="Courier New" w:cs="Courier New"/>
+          <w:color w:val="000000"/>
+          <w:sz w:val="20"/>
+          <w:szCs w:val="20"/>
+        </w:rPr>
+        <w:t>grails.exceptionresolver.params.exclude</w:t>
+      </w:r>
+      <w:proofErr w:type="spellEnd"/>
+      <w:r>
+        <w:rPr>
+          <w:rFonts w:ascii="Courier New" w:eastAsia="Times New Roman" w:hAnsi="Courier New" w:cs="Courier New"/>
+          <w:color w:val="000000"/>
+          <w:sz w:val="20"/>
+          <w:szCs w:val="20"/>
+        </w:rPr>
+        <w:t xml:space="preserve"> = ['password']</w:t>
+      </w:r>
+    </w:p>
+    <w:p>
+      <w:pPr>
+        <w:rPr>
+          <w:rFonts w:ascii="Times New Roman" w:hAnsi="Times New Roman" w:cs="Times New Roman"/>
+        </w:rPr>
+      </w:pPr>
+      <w:r>
+        <w:rPr>
+          <w:rFonts w:ascii="Times New Roman" w:hAnsi="Times New Roman" w:cs="Times New Roman"/>
+        </w:rPr>
+        <w:br/>
+        <w:t xml:space="preserve">This prevents printing the password to the log file; it will print </w:t>
+      </w:r>
+      <w:r>
+        <w:rPr>
+          <w:rFonts w:ascii="Times New Roman" w:hAnsi="Times New Roman" w:cs="Times New Roman"/>
+        </w:rPr>
+        <w:t>‘</w:t>
+      </w:r>
+      <w:r>
+        <w:rPr>
+          <w:rFonts w:ascii="Times New Roman" w:hAnsi="Times New Roman" w:cs="Times New Roman"/>
+        </w:rPr>
+        <w:t>password: ***</w:t>
+      </w:r>
+      <w:r>
+        <w:rPr>
+          <w:rFonts w:ascii="Times New Roman" w:hAnsi="Times New Roman" w:cs="Times New Roman"/>
+        </w:rPr>
+        <w:t>’</w:t>
+      </w:r>
+      <w:r>
+        <w:rPr>
+          <w:rFonts w:ascii="Times New Roman" w:hAnsi="Times New Roman" w:cs="Times New Roman"/>
+        </w:rPr>
+        <w:t xml:space="preserve"> in the log when an error occurs. </w:t>
+      </w:r>
+      <w:r>
+        <w:rPr>
+          <w:rFonts w:ascii="Times New Roman" w:hAnsi="Times New Roman" w:cs="Times New Roman"/>
+        </w:rPr>
+        <w:t xml:space="preserve">Note that the passwords to login to XNAT are </w:t>
+      </w:r>
+      <w:r>
+        <w:rPr>
+          <w:rFonts w:ascii="Times New Roman" w:hAnsi="Times New Roman" w:cs="Times New Roman"/>
+          <w:b/>
+        </w:rPr>
+        <w:t>not</w:t>
+      </w:r>
+      <w:r>
+        <w:rPr>
+          <w:rFonts w:ascii="Times New Roman" w:hAnsi="Times New Roman" w:cs="Times New Roman"/>
+        </w:rPr>
+        <w:t xml:space="preserve"> stored in the TranSMART database for security reasons. </w:t>
+      </w:r>
+      <w:r>
+        <w:rPr>
+          <w:rFonts w:ascii="Times New Roman" w:hAnsi="Times New Roman" w:cs="Times New Roman"/>
+        </w:rPr>
+        <w:br/>
+      </w:r>
+      <w:r>
+        <w:rPr>
+          <w:rFonts w:ascii="Times New Roman" w:hAnsi="Times New Roman" w:cs="Times New Roman"/>
+        </w:rPr>
+        <w:br/>
+      </w:r>
+      <w:r>
+        <w:rPr>
+          <w:rFonts w:ascii="Times New Roman" w:hAnsi="Times New Roman" w:cs="Times New Roman"/>
         </w:rPr>
         <w:t xml:space="preserve">* = </w:t>
       </w:r>
@@ -1664,8 +2403,72 @@
         <w:rPr>
           <w:rFonts w:ascii="Times New Roman" w:hAnsi="Times New Roman" w:cs="Times New Roman"/>
         </w:rPr>
-        <w:t>We assume that transmart-data is in the same directory as transmartApp. If this is not the case, change ${baseDir} to the transmart-data directory.</w:t>
-      </w:r>
+        <w:t xml:space="preserve">We assume that </w:t>
+      </w:r>
+      <w:proofErr w:type="spellStart"/>
+      <w:r>
+        <w:rPr>
+          <w:rFonts w:ascii="Times New Roman" w:hAnsi="Times New Roman" w:cs="Times New Roman"/>
+        </w:rPr>
+        <w:t>transmart</w:t>
+      </w:r>
+      <w:proofErr w:type="spellEnd"/>
+      <w:r>
+        <w:rPr>
+          <w:rFonts w:ascii="Times New Roman" w:hAnsi="Times New Roman" w:cs="Times New Roman"/>
+        </w:rPr>
+        <w:t xml:space="preserve">-data is in the same directory as </w:t>
+      </w:r>
+      <w:proofErr w:type="spellStart"/>
+      <w:r>
+        <w:rPr>
+          <w:rFonts w:ascii="Times New Roman" w:hAnsi="Times New Roman" w:cs="Times New Roman"/>
+        </w:rPr>
+        <w:t>transmartApp</w:t>
+      </w:r>
+      <w:proofErr w:type="spellEnd"/>
+      <w:r>
+        <w:rPr>
+          <w:rFonts w:ascii="Times New Roman" w:hAnsi="Times New Roman" w:cs="Times New Roman"/>
+        </w:rPr>
+        <w:t xml:space="preserve">. </w:t>
+      </w:r>
+      <w:proofErr w:type="gramStart"/>
+      <w:r>
+        <w:rPr>
+          <w:rFonts w:ascii="Times New Roman" w:hAnsi="Times New Roman" w:cs="Times New Roman"/>
+        </w:rPr>
+        <w:t>If this is not the case, change ${</w:t>
+      </w:r>
+      <w:proofErr w:type="spellStart"/>
+      <w:r>
+        <w:rPr>
+          <w:rFonts w:ascii="Times New Roman" w:hAnsi="Times New Roman" w:cs="Times New Roman"/>
+        </w:rPr>
+        <w:t>baseDir</w:t>
+      </w:r>
+      <w:proofErr w:type="spellEnd"/>
+      <w:r>
+        <w:rPr>
+          <w:rFonts w:ascii="Times New Roman" w:hAnsi="Times New Roman" w:cs="Times New Roman"/>
+        </w:rPr>
+        <w:t xml:space="preserve">} to the </w:t>
+      </w:r>
+      <w:proofErr w:type="spellStart"/>
+      <w:r>
+        <w:rPr>
+          <w:rFonts w:ascii="Times New Roman" w:hAnsi="Times New Roman" w:cs="Times New Roman"/>
+        </w:rPr>
+        <w:t>transmart</w:t>
+      </w:r>
+      <w:proofErr w:type="spellEnd"/>
+      <w:r>
+        <w:rPr>
+          <w:rFonts w:ascii="Times New Roman" w:hAnsi="Times New Roman" w:cs="Times New Roman"/>
+        </w:rPr>
+        <w:t>-data directory.</w:t>
+      </w:r>
+      <w:proofErr w:type="gramEnd"/>
     </w:p>
     <w:p>
       <w:pPr>
@@ -1734,6 +2537,7 @@
         </w:rPr>
         <w:t xml:space="preserve"> </w:t>
       </w:r>
+      <w:proofErr w:type="spellStart"/>
       <w:r>
         <w:rPr>
           <w:rFonts w:ascii="Times New Roman" w:hAnsi="Times New Roman" w:cs="Times New Roman"/>
@@ -1741,6 +2545,7 @@
         </w:rPr>
         <w:t>Datastructure</w:t>
       </w:r>
+      <w:proofErr w:type="spellEnd"/>
     </w:p>
     <w:p>
       <w:pPr>
@@ -1847,6 +2652,7 @@
         <w:rPr>
           <w:rFonts w:ascii="Times New Roman" w:hAnsi="Times New Roman" w:cs="Times New Roman"/>
         </w:rPr>
+        <w:lastRenderedPageBreak/>
         <w:t>A</w:t>
       </w:r>
       <w:r>
@@ -2012,11 +2818,19 @@
           <w:rFonts w:ascii="Times New Roman" w:hAnsi="Times New Roman" w:cs="Times New Roman"/>
         </w:rPr>
       </w:pPr>
-      <w:r>
-        <w:rPr>
-          <w:rFonts w:ascii="Times New Roman" w:hAnsi="Times New Roman" w:cs="Times New Roman"/>
-        </w:rPr>
-        <w:t>SubjectVariable: custom variable in the session.</w:t>
+      <w:proofErr w:type="spellStart"/>
+      <w:r>
+        <w:rPr>
+          <w:rFonts w:ascii="Times New Roman" w:hAnsi="Times New Roman" w:cs="Times New Roman"/>
+        </w:rPr>
+        <w:t>SubjectVariable</w:t>
+      </w:r>
+      <w:proofErr w:type="spellEnd"/>
+      <w:r>
+        <w:rPr>
+          <w:rFonts w:ascii="Times New Roman" w:hAnsi="Times New Roman" w:cs="Times New Roman"/>
+        </w:rPr>
+        <w:t>: custom variable in the session.</w:t>
       </w:r>
     </w:p>
     <w:p>
@@ -2048,24 +2862,31 @@
           <w:rFonts w:ascii="Times New Roman" w:hAnsi="Times New Roman" w:cs="Times New Roman"/>
         </w:rPr>
       </w:pPr>
-      <w:r>
-        <w:rPr>
-          <w:rFonts w:ascii="Times New Roman" w:hAnsi="Times New Roman" w:cs="Times New Roman"/>
-        </w:rPr>
-        <w:t xml:space="preserve">SessionVariable: custom variable in the session. </w:t>
-      </w:r>
-    </w:p>
-    <w:p>
-      <w:pPr>
-        <w:rPr>
-          <w:rFonts w:ascii="Times New Roman" w:hAnsi="Times New Roman" w:cs="Times New Roman"/>
-        </w:rPr>
-      </w:pPr>
-      <w:r>
-        <w:rPr>
-          <w:rFonts w:ascii="Times New Roman" w:hAnsi="Times New Roman" w:cs="Times New Roman"/>
-        </w:rPr>
-        <w:lastRenderedPageBreak/>
+      <w:proofErr w:type="spellStart"/>
+      <w:r>
+        <w:rPr>
+          <w:rFonts w:ascii="Times New Roman" w:hAnsi="Times New Roman" w:cs="Times New Roman"/>
+        </w:rPr>
+        <w:t>SessionVariable</w:t>
+      </w:r>
+      <w:proofErr w:type="spellEnd"/>
+      <w:r>
+        <w:rPr>
+          <w:rFonts w:ascii="Times New Roman" w:hAnsi="Times New Roman" w:cs="Times New Roman"/>
+        </w:rPr>
+        <w:t xml:space="preserve">: custom variable in the session. </w:t>
+      </w:r>
+    </w:p>
+    <w:p>
+      <w:pPr>
+        <w:rPr>
+          <w:rFonts w:ascii="Times New Roman" w:hAnsi="Times New Roman" w:cs="Times New Roman"/>
+        </w:rPr>
+      </w:pPr>
+      <w:r>
+        <w:rPr>
+          <w:rFonts w:ascii="Times New Roman" w:hAnsi="Times New Roman" w:cs="Times New Roman"/>
+        </w:rPr>
         <w:t xml:space="preserve">These four locations are called </w:t>
       </w:r>
       <w:r>
@@ -2147,7 +2968,57 @@
         <w:rPr>
           <w:rFonts w:ascii="Times New Roman" w:hAnsi="Times New Roman" w:cs="Times New Roman"/>
         </w:rPr>
-        <w:t xml:space="preserve">For example, the patientname can be retrieved by the link: xnat:imageSessionData/dcmpatientname. </w:t>
+        <w:t xml:space="preserve">For example, the </w:t>
+      </w:r>
+      <w:proofErr w:type="spellStart"/>
+      <w:r>
+        <w:rPr>
+          <w:rFonts w:ascii="Times New Roman" w:hAnsi="Times New Roman" w:cs="Times New Roman"/>
+        </w:rPr>
+        <w:t>patientname</w:t>
+      </w:r>
+      <w:proofErr w:type="spellEnd"/>
+      <w:r>
+        <w:rPr>
+          <w:rFonts w:ascii="Times New Roman" w:hAnsi="Times New Roman" w:cs="Times New Roman"/>
+        </w:rPr>
+        <w:t xml:space="preserve"> can be retrieved by the link: </w:t>
+      </w:r>
+      <w:proofErr w:type="spellStart"/>
+      <w:r>
+        <w:rPr>
+          <w:rFonts w:ascii="Times New Roman" w:hAnsi="Times New Roman" w:cs="Times New Roman"/>
+        </w:rPr>
+        <w:t>xnat</w:t>
+      </w:r>
+      <w:proofErr w:type="gramStart"/>
+      <w:r>
+        <w:rPr>
+          <w:rFonts w:ascii="Times New Roman" w:hAnsi="Times New Roman" w:cs="Times New Roman"/>
+        </w:rPr>
+        <w:t>:imageSessionData</w:t>
+      </w:r>
+      <w:proofErr w:type="spellEnd"/>
+      <w:proofErr w:type="gramEnd"/>
+      <w:r>
+        <w:rPr>
+          <w:rFonts w:ascii="Times New Roman" w:hAnsi="Times New Roman" w:cs="Times New Roman"/>
+        </w:rPr>
+        <w:t>/</w:t>
+      </w:r>
+      <w:proofErr w:type="spellStart"/>
+      <w:r>
+        <w:rPr>
+          <w:rFonts w:ascii="Times New Roman" w:hAnsi="Times New Roman" w:cs="Times New Roman"/>
+        </w:rPr>
+        <w:t>dcmpatientname</w:t>
+      </w:r>
+      <w:proofErr w:type="spellEnd"/>
+      <w:r>
+        <w:rPr>
+          <w:rFonts w:ascii="Times New Roman" w:hAnsi="Times New Roman" w:cs="Times New Roman"/>
+        </w:rPr>
+        <w:t xml:space="preserve">. </w:t>
       </w:r>
       <w:r>
         <w:rPr>
@@ -2531,12 +3402,156 @@
       <w:r>
         <w:rPr>
           <w:rFonts w:ascii="Times New Roman" w:hAnsi="Times New Roman" w:cs="Times New Roman"/>
+        </w:rPr>
+        <w:t>After creation, an empty list will be shown. This page is three-fold:</w:t>
+      </w:r>
+    </w:p>
+    <w:p>
+      <w:pPr>
+        <w:pStyle w:val="ListParagraph"/>
+        <w:numPr>
+          <w:ilvl w:val="0"/>
+          <w:numId w:val="15"/>
+        </w:numPr>
+        <w:rPr>
+          <w:rFonts w:ascii="Times New Roman" w:hAnsi="Times New Roman" w:cs="Times New Roman"/>
+        </w:rPr>
+      </w:pPr>
+      <w:r>
+        <w:rPr>
+          <w:rFonts w:ascii="Times New Roman" w:hAnsi="Times New Roman" w:cs="Times New Roman"/>
+        </w:rPr>
+        <w:t>List of variables: show a list of all variables that are imported in TranSMART.</w:t>
+      </w:r>
+    </w:p>
+    <w:p>
+      <w:pPr>
+        <w:pStyle w:val="ListParagraph"/>
+        <w:numPr>
+          <w:ilvl w:val="0"/>
+          <w:numId w:val="15"/>
+        </w:numPr>
+        <w:rPr>
+          <w:rFonts w:ascii="Times New Roman" w:hAnsi="Times New Roman" w:cs="Times New Roman"/>
+        </w:rPr>
+      </w:pPr>
+      <w:r>
+        <w:rPr>
+          <w:rFonts w:ascii="Times New Roman" w:hAnsi="Times New Roman" w:cs="Times New Roman"/>
+        </w:rPr>
+        <w:t>A form to add a variable.</w:t>
+      </w:r>
+    </w:p>
+    <w:p>
+      <w:pPr>
+        <w:pStyle w:val="ListParagraph"/>
+        <w:numPr>
+          <w:ilvl w:val="0"/>
+          <w:numId w:val="15"/>
+        </w:numPr>
+        <w:rPr>
+          <w:rFonts w:ascii="Times New Roman" w:hAnsi="Times New Roman" w:cs="Times New Roman"/>
+        </w:rPr>
+      </w:pPr>
+      <w:r>
+        <w:rPr>
+          <w:rFonts w:ascii="Times New Roman" w:hAnsi="Times New Roman" w:cs="Times New Roman"/>
+        </w:rPr>
+        <w:t>Help with more information about the import process.</w:t>
+      </w:r>
+    </w:p>
+    <w:p>
+      <w:pPr>
+        <w:rPr>
+          <w:rFonts w:ascii="Times New Roman" w:hAnsi="Times New Roman" w:cs="Times New Roman"/>
+        </w:rPr>
+      </w:pPr>
+      <w:r>
+        <w:rPr>
+          <w:rFonts w:ascii="Times New Roman" w:hAnsi="Times New Roman" w:cs="Times New Roman"/>
+        </w:rPr>
+        <w:t>In this page, the user can add each XNAT variable by entering the details in the Add variable form, and clicking Create. Then the variable will be added to the list. The user can continue this process to add all variables. Figure 4 shows an example configuration list with variables. The SUBJ_ID variable is mandatory for all import configuration</w:t>
+      </w:r>
+      <w:r>
+        <w:rPr>
+          <w:rFonts w:ascii="Times New Roman" w:hAnsi="Times New Roman" w:cs="Times New Roman"/>
+        </w:rPr>
+        <w:t>s</w:t>
+      </w:r>
+      <w:r>
+        <w:rPr>
+          <w:rFonts w:ascii="Times New Roman" w:hAnsi="Times New Roman" w:cs="Times New Roman"/>
+        </w:rPr>
+        <w:t xml:space="preserve">. A variable can also be deleted by clicking the delete button. The complete configuration can also be </w:t>
+      </w:r>
+      <w:proofErr w:type="gramStart"/>
+      <w:r>
+        <w:rPr>
+          <w:rFonts w:ascii="Times New Roman" w:hAnsi="Times New Roman" w:cs="Times New Roman"/>
+        </w:rPr>
+        <w:t>download</w:t>
+      </w:r>
+      <w:proofErr w:type="gramEnd"/>
+      <w:r>
+        <w:rPr>
+          <w:rFonts w:ascii="Times New Roman" w:hAnsi="Times New Roman" w:cs="Times New Roman"/>
+        </w:rPr>
+        <w:t xml:space="preserve"> by clicking Download as XML. Currently there is </w:t>
+      </w:r>
+      <w:r>
+        <w:rPr>
+          <w:rFonts w:ascii="Times New Roman" w:hAnsi="Times New Roman" w:cs="Times New Roman"/>
+        </w:rPr>
+        <w:t>no</w:t>
+      </w:r>
+      <w:r>
+        <w:rPr>
+          <w:rFonts w:ascii="Times New Roman" w:hAnsi="Times New Roman" w:cs="Times New Roman"/>
+        </w:rPr>
+        <w:t xml:space="preserve"> option </w:t>
+      </w:r>
+      <w:r>
+        <w:rPr>
+          <w:rFonts w:ascii="Times New Roman" w:hAnsi="Times New Roman" w:cs="Times New Roman"/>
+        </w:rPr>
+        <w:t xml:space="preserve">yet </w:t>
+      </w:r>
+      <w:r>
+        <w:rPr>
+          <w:rFonts w:ascii="Times New Roman" w:hAnsi="Times New Roman" w:cs="Times New Roman"/>
+        </w:rPr>
+        <w:t>to import this configuration again, so this XML is only for viewing</w:t>
+      </w:r>
+      <w:r>
+        <w:rPr>
+          <w:rFonts w:ascii="Times New Roman" w:hAnsi="Times New Roman" w:cs="Times New Roman"/>
+        </w:rPr>
+        <w:t xml:space="preserve"> and debugging</w:t>
+      </w:r>
+      <w:r>
+        <w:rPr>
+          <w:rFonts w:ascii="Times New Roman" w:hAnsi="Times New Roman" w:cs="Times New Roman"/>
+        </w:rPr>
+        <w:t xml:space="preserve"> purposes.</w:t>
+      </w:r>
+    </w:p>
+    <w:p>
+      <w:pPr>
+        <w:jc w:val="center"/>
+        <w:rPr>
+          <w:rFonts w:ascii="Times New Roman" w:hAnsi="Times New Roman" w:cs="Times New Roman"/>
+        </w:rPr>
+      </w:pPr>
+      <w:r>
+        <w:rPr>
+          <w:rFonts w:ascii="Times New Roman" w:hAnsi="Times New Roman" w:cs="Times New Roman"/>
           <w:noProof/>
         </w:rPr>
+        <w:lastRenderedPageBreak/>
         <w:drawing>
-          <wp:inline distT="0" distB="0" distL="0" distR="0">
-            <wp:extent cx="4467225" cy="2318246"/>
-            <wp:effectExtent l="0" t="0" r="0" b="6350"/>
+          <wp:inline distT="0" distB="0" distL="0" distR="0" wp14:anchorId="388B0631" wp14:editId="487952D4">
+            <wp:extent cx="4322618" cy="2243203"/>
+            <wp:effectExtent l="0" t="0" r="1905" b="5080"/>
             <wp:docPr id="1" name="Picture 1"/>
             <wp:cNvGraphicFramePr>
               <a:graphicFrameLocks xmlns:a="http://schemas.openxmlformats.org/drawingml/2006/main" noChangeAspect="1"/>
@@ -2566,7 +3581,7 @@
                   <pic:spPr bwMode="auto">
                     <a:xfrm>
                       <a:off x="0" y="0"/>
-                      <a:ext cx="4494378" cy="2332337"/>
+                      <a:ext cx="4354801" cy="2259904"/>
                     </a:xfrm>
                     <a:prstGeom prst="rect">
                       <a:avLst/>
@@ -2605,105 +3620,6 @@
         <w:rPr>
           <w:rFonts w:ascii="Times New Roman" w:hAnsi="Times New Roman" w:cs="Times New Roman"/>
         </w:rPr>
-        <w:t>After creation, an empty list will be shown. This page is three-fold:</w:t>
-      </w:r>
-    </w:p>
-    <w:p>
-      <w:pPr>
-        <w:pStyle w:val="ListParagraph"/>
-        <w:numPr>
-          <w:ilvl w:val="0"/>
-          <w:numId w:val="15"/>
-        </w:numPr>
-        <w:rPr>
-          <w:rFonts w:ascii="Times New Roman" w:hAnsi="Times New Roman" w:cs="Times New Roman"/>
-        </w:rPr>
-      </w:pPr>
-      <w:r>
-        <w:rPr>
-          <w:rFonts w:ascii="Times New Roman" w:hAnsi="Times New Roman" w:cs="Times New Roman"/>
-        </w:rPr>
-        <w:t>List of variables: show a list of all variables that are imported in TranSMART.</w:t>
-      </w:r>
-    </w:p>
-    <w:p>
-      <w:pPr>
-        <w:pStyle w:val="ListParagraph"/>
-        <w:numPr>
-          <w:ilvl w:val="0"/>
-          <w:numId w:val="15"/>
-        </w:numPr>
-        <w:rPr>
-          <w:rFonts w:ascii="Times New Roman" w:hAnsi="Times New Roman" w:cs="Times New Roman"/>
-        </w:rPr>
-      </w:pPr>
-      <w:r>
-        <w:rPr>
-          <w:rFonts w:ascii="Times New Roman" w:hAnsi="Times New Roman" w:cs="Times New Roman"/>
-        </w:rPr>
-        <w:t>A form to add a variable.</w:t>
-      </w:r>
-    </w:p>
-    <w:p>
-      <w:pPr>
-        <w:pStyle w:val="ListParagraph"/>
-        <w:numPr>
-          <w:ilvl w:val="0"/>
-          <w:numId w:val="15"/>
-        </w:numPr>
-        <w:rPr>
-          <w:rFonts w:ascii="Times New Roman" w:hAnsi="Times New Roman" w:cs="Times New Roman"/>
-        </w:rPr>
-      </w:pPr>
-      <w:r>
-        <w:rPr>
-          <w:rFonts w:ascii="Times New Roman" w:hAnsi="Times New Roman" w:cs="Times New Roman"/>
-        </w:rPr>
-        <w:t>Help with more information about the import process.</w:t>
-      </w:r>
-    </w:p>
-    <w:p>
-      <w:pPr>
-        <w:rPr>
-          <w:rFonts w:ascii="Times New Roman" w:hAnsi="Times New Roman" w:cs="Times New Roman"/>
-        </w:rPr>
-      </w:pPr>
-      <w:r>
-        <w:rPr>
-          <w:rFonts w:ascii="Times New Roman" w:hAnsi="Times New Roman" w:cs="Times New Roman"/>
-        </w:rPr>
-        <w:t xml:space="preserve">In this page, the user can add each XNAT variable by entering the details in the Add variable form, and clicking Create. Then the variable will be added to the list. The user can continue this process to add all </w:t>
-      </w:r>
-      <w:r>
-        <w:rPr>
-          <w:rFonts w:ascii="Times New Roman" w:hAnsi="Times New Roman" w:cs="Times New Roman"/>
-        </w:rPr>
-        <w:lastRenderedPageBreak/>
-        <w:t>variables. Figure 4 shows an example configuration list with variables. The SUBJ_ID variable is mandatory for all import configuration. A variable can also be deleted by clicking the delete button. The complete configuration can also be download by clicking Download as XML. Currently there is not yet an import option to import this configuration again, so this XML is only for viewing</w:t>
-      </w:r>
-      <w:r>
-        <w:rPr>
-          <w:rFonts w:ascii="Times New Roman" w:hAnsi="Times New Roman" w:cs="Times New Roman"/>
-        </w:rPr>
-        <w:t xml:space="preserve"> and debugging</w:t>
-      </w:r>
-      <w:r>
-        <w:rPr>
-          <w:rFonts w:ascii="Times New Roman" w:hAnsi="Times New Roman" w:cs="Times New Roman"/>
-        </w:rPr>
-        <w:t xml:space="preserve"> purposes.</w:t>
-      </w:r>
-    </w:p>
-    <w:p>
-      <w:pPr>
-        <w:rPr>
-          <w:rFonts w:ascii="Times New Roman" w:hAnsi="Times New Roman" w:cs="Times New Roman"/>
-        </w:rPr>
-      </w:pPr>
-      <w:r>
-        <w:rPr>
-          <w:rFonts w:ascii="Times New Roman" w:hAnsi="Times New Roman" w:cs="Times New Roman"/>
-        </w:rPr>
         <w:t xml:space="preserve">The variable list is automatically saved when a variable is added. After completing the coupling configuration, the user can go </w:t>
       </w:r>
       <w:r>
@@ -2747,24 +3663,6 @@
           <w:rFonts w:ascii="Times New Roman" w:hAnsi="Times New Roman" w:cs="Times New Roman"/>
         </w:rPr>
         <w:t>Edit: User can edit the import configuration shown above the buttons.</w:t>
-      </w:r>
-    </w:p>
-    <w:p>
-      <w:pPr>
-        <w:pStyle w:val="ListParagraph"/>
-        <w:numPr>
-          <w:ilvl w:val="0"/>
-          <w:numId w:val="16"/>
-        </w:numPr>
-        <w:rPr>
-          <w:rFonts w:ascii="Times New Roman" w:hAnsi="Times New Roman" w:cs="Times New Roman"/>
-        </w:rPr>
-      </w:pPr>
-      <w:r>
-        <w:rPr>
-          <w:rFonts w:ascii="Times New Roman" w:hAnsi="Times New Roman" w:cs="Times New Roman"/>
-        </w:rPr>
-        <w:t>Edit coupling: User can edit the coupling configuration (XNAT variables).</w:t>
       </w:r>
     </w:p>
     <w:p>
@@ -2780,7 +3678,7 @@
         <w:rPr>
           <w:rFonts w:ascii="Times New Roman" w:hAnsi="Times New Roman" w:cs="Times New Roman"/>
         </w:rPr>
-        <w:t>Import data: Imports the data, explained in next paragraph.</w:t>
+        <w:t>Edit coupling: User can edit the coupling configuration (XNAT variables).Import data: Imports the data, explained in next paragraph.</w:t>
       </w:r>
     </w:p>
     <w:p>
@@ -2801,14 +3699,11 @@
         </w:rPr>
         <w:t>Delete: deletes this configuration, but not the already imported data.</w:t>
       </w:r>
-      <w:r>
-        <w:rPr>
-          <w:rFonts w:ascii="Times New Roman" w:hAnsi="Times New Roman" w:cs="Times New Roman"/>
-        </w:rPr>
-        <w:br/>
-      </w:r>
-    </w:p>
-    <w:p>
+    </w:p>
+    <w:p>
+      <w:pPr>
+        <w:jc w:val="center"/>
+      </w:pPr>
       <w:r>
         <w:rPr>
           <w:rFonts w:ascii="Times New Roman" w:hAnsi="Times New Roman" w:cs="Times New Roman"/>
@@ -2816,8 +3711,8 @@
         </w:rPr>
         <w:drawing>
           <wp:inline distT="0" distB="0" distL="0" distR="0" wp14:anchorId="79AFC47C" wp14:editId="6711D250">
-            <wp:extent cx="5962019" cy="3905250"/>
-            <wp:effectExtent l="19050" t="19050" r="19685" b="19050"/>
+            <wp:extent cx="5334000" cy="3493884"/>
+            <wp:effectExtent l="19050" t="19050" r="19050" b="11430"/>
             <wp:docPr id="4" name="Picture 2"/>
             <wp:cNvGraphicFramePr>
               <a:graphicFrameLocks xmlns:a="http://schemas.openxmlformats.org/drawingml/2006/main" noChangeAspect="1"/>
@@ -2847,7 +3742,7 @@
                   <pic:spPr bwMode="auto">
                     <a:xfrm>
                       <a:off x="0" y="0"/>
-                      <a:ext cx="5962212" cy="3905376"/>
+                      <a:ext cx="5334000" cy="3493884"/>
                     </a:xfrm>
                     <a:prstGeom prst="rect">
                       <a:avLst/>
@@ -2894,6 +3789,7 @@
           <w:rFonts w:ascii="Times New Roman" w:hAnsi="Times New Roman" w:cs="Times New Roman"/>
           <w:b/>
         </w:rPr>
+        <w:lastRenderedPageBreak/>
         <w:t>2.</w:t>
       </w:r>
       <w:r>
@@ -2949,14 +3845,7 @@
         <w:rPr>
           <w:rFonts w:ascii="Times New Roman" w:hAnsi="Times New Roman" w:cs="Times New Roman"/>
         </w:rPr>
-        <w:t xml:space="preserve">In the menu, click on Configuration List, select the appropriate configuration, click show and click on Import Data. Here the password will be asked for the XNAT user. Note this is the user that is filled in the configuration described in paragraph 2.2. For security reasons, the password is not stored in TranSMART </w:t>
-      </w:r>
-      <w:r>
-        <w:rPr>
-          <w:rFonts w:ascii="Times New Roman" w:hAnsi="Times New Roman" w:cs="Times New Roman"/>
-        </w:rPr>
-        <w:lastRenderedPageBreak/>
-        <w:t>and will therefore be asked when opening a connection with XNAT to import the data. After entering the password, click Import data. Then data will then be imported, also see Figure 5.</w:t>
+        <w:t>In the menu, click on Configuration List, select the appropriate configuration, click show and click on Import Data. Here the password will be asked for the XNAT user. Note this is the user that is filled in the configuration described in paragraph 2.2. For security reasons, the password is not stored in TranSMART and will therefore be asked when opening a connection with XNAT to import the data. After entering the password, click Import data. Then data will then be imported, also see Figure 5.</w:t>
       </w:r>
     </w:p>
     <w:p>
@@ -3069,27 +3958,6 @@
           <w:rFonts w:ascii="Times New Roman" w:hAnsi="Times New Roman" w:cs="Times New Roman"/>
         </w:rPr>
       </w:pPr>
-    </w:p>
-    <w:p>
-      <w:pPr>
-        <w:rPr>
-          <w:rFonts w:ascii="Times New Roman" w:hAnsi="Times New Roman" w:cs="Times New Roman"/>
-        </w:rPr>
-      </w:pPr>
-    </w:p>
-    <w:p>
-      <w:pPr>
-        <w:rPr>
-          <w:rFonts w:ascii="Times New Roman" w:hAnsi="Times New Roman" w:cs="Times New Roman"/>
-        </w:rPr>
-      </w:pPr>
-    </w:p>
-    <w:p>
-      <w:pPr>
-        <w:rPr>
-          <w:rFonts w:ascii="Times New Roman" w:hAnsi="Times New Roman" w:cs="Times New Roman"/>
-        </w:rPr>
-      </w:pPr>
       <w:r>
         <w:rPr>
           <w:rFonts w:ascii="Times New Roman" w:hAnsi="Times New Roman" w:cs="Times New Roman"/>
@@ -3163,13 +4031,6 @@
           <w:rFonts w:ascii="Times New Roman" w:hAnsi="Times New Roman" w:cs="Times New Roman"/>
         </w:rPr>
       </w:pPr>
-    </w:p>
-    <w:p>
-      <w:pPr>
-        <w:rPr>
-          <w:rFonts w:ascii="Times New Roman" w:hAnsi="Times New Roman" w:cs="Times New Roman"/>
-        </w:rPr>
-      </w:pPr>
       <w:r>
         <w:rPr>
           <w:rFonts w:ascii="Times New Roman" w:hAnsi="Times New Roman" w:cs="Times New Roman"/>
@@ -3187,7 +4048,6 @@
           <w:rFonts w:ascii="Times New Roman" w:hAnsi="Times New Roman" w:cs="Times New Roman"/>
           <w:noProof/>
         </w:rPr>
-        <w:lastRenderedPageBreak/>
         <w:drawing>
           <wp:inline distT="0" distB="0" distL="0" distR="0" wp14:anchorId="6407F226" wp14:editId="1FE183F5">
             <wp:extent cx="2327510" cy="2430292"/>
@@ -3268,6 +4128,7 @@
           <w:rFonts w:ascii="Times New Roman" w:hAnsi="Times New Roman" w:cs="Times New Roman"/>
           <w:b/>
         </w:rPr>
+        <w:lastRenderedPageBreak/>
         <w:t>3. Technical documentation</w:t>
       </w:r>
     </w:p>
@@ -3369,8 +4230,16 @@
         <w:rPr>
           <w:rFonts w:ascii="Times New Roman" w:hAnsi="Times New Roman" w:cs="Times New Roman"/>
         </w:rPr>
-        <w:t>XNAT Importer: Python application that uses a PyXNAT</w:t>
-      </w:r>
+        <w:t xml:space="preserve">XNAT Importer: Python application that uses a </w:t>
+      </w:r>
+      <w:proofErr w:type="spellStart"/>
+      <w:r>
+        <w:rPr>
+          <w:rFonts w:ascii="Times New Roman" w:hAnsi="Times New Roman" w:cs="Times New Roman"/>
+        </w:rPr>
+        <w:t>PyXNAT</w:t>
+      </w:r>
+      <w:proofErr w:type="spellEnd"/>
       <w:r>
         <w:rPr>
           <w:rFonts w:ascii="Times New Roman" w:hAnsi="Times New Roman" w:cs="Times New Roman"/>
@@ -3408,7 +4277,35 @@
         <w:rPr>
           <w:rFonts w:ascii="Times New Roman" w:hAnsi="Times New Roman" w:cs="Times New Roman"/>
         </w:rPr>
-        <w:t xml:space="preserve">The Importer downloads the image-derived data and writes them to the TranSMART import files. These files are the data file (.tmd extension) and the mapping file (.tmm extension). </w:t>
+        <w:t>The Importer downloads the image-derived data and writes them to the TranSMART import files. These files are the data file (.</w:t>
+      </w:r>
+      <w:proofErr w:type="spellStart"/>
+      <w:r>
+        <w:rPr>
+          <w:rFonts w:ascii="Times New Roman" w:hAnsi="Times New Roman" w:cs="Times New Roman"/>
+        </w:rPr>
+        <w:t>tmd</w:t>
+      </w:r>
+      <w:proofErr w:type="spellEnd"/>
+      <w:r>
+        <w:rPr>
+          <w:rFonts w:ascii="Times New Roman" w:hAnsi="Times New Roman" w:cs="Times New Roman"/>
+        </w:rPr>
+        <w:t xml:space="preserve"> extension) and the mapping file (.</w:t>
+      </w:r>
+      <w:proofErr w:type="spellStart"/>
+      <w:r>
+        <w:rPr>
+          <w:rFonts w:ascii="Times New Roman" w:hAnsi="Times New Roman" w:cs="Times New Roman"/>
+        </w:rPr>
+        <w:t>tmm</w:t>
+      </w:r>
+      <w:proofErr w:type="spellEnd"/>
+      <w:r>
+        <w:rPr>
+          <w:rFonts w:ascii="Times New Roman" w:hAnsi="Times New Roman" w:cs="Times New Roman"/>
+        </w:rPr>
+        <w:t xml:space="preserve"> extension). </w:t>
       </w:r>
     </w:p>
     <w:p>
@@ -3450,7 +4347,21 @@
         <w:rPr>
           <w:rFonts w:ascii="Times New Roman" w:hAnsi="Times New Roman" w:cs="Times New Roman"/>
         </w:rPr>
-        <w:t xml:space="preserve">Multiple configurations can be made and stored in the TranSMART (Postgress) database. </w:t>
+        <w:t>Multiple configurations can be made and stored in the TranSMART (</w:t>
+      </w:r>
+      <w:proofErr w:type="spellStart"/>
+      <w:r>
+        <w:rPr>
+          <w:rFonts w:ascii="Times New Roman" w:hAnsi="Times New Roman" w:cs="Times New Roman"/>
+        </w:rPr>
+        <w:t>Postgress</w:t>
+      </w:r>
+      <w:proofErr w:type="spellEnd"/>
+      <w:r>
+        <w:rPr>
+          <w:rFonts w:ascii="Times New Roman" w:hAnsi="Times New Roman" w:cs="Times New Roman"/>
+        </w:rPr>
+        <w:t xml:space="preserve">) database. </w:t>
       </w:r>
       <w:r>
         <w:rPr>
@@ -3550,7 +4461,6 @@
           <w:rFonts w:ascii="Times New Roman" w:hAnsi="Times New Roman" w:cs="Times New Roman"/>
           <w:noProof/>
         </w:rPr>
-        <w:lastRenderedPageBreak/>
         <w:drawing>
           <wp:inline distT="0" distB="0" distL="0" distR="0" wp14:anchorId="62E240E0" wp14:editId="1CDFC96A">
             <wp:extent cx="4752975" cy="3800857"/>
@@ -3607,27 +4517,14 @@
       <w:r>
         <w:t xml:space="preserve">Figure </w:t>
       </w:r>
-      <w:r>
-        <w:fldChar w:fldCharType="begin"/>
-      </w:r>
-      <w:r>
-        <w:instrText xml:space="preserve"> SEQ Figure \* ARABIC </w:instrText>
-      </w:r>
-      <w:r>
-        <w:fldChar w:fldCharType="separate"/>
-      </w:r>
-      <w:r>
-        <w:rPr>
-          <w:noProof/>
-        </w:rPr>
-        <w:t>5</w:t>
-      </w:r>
-      <w:r>
-        <w:rPr>
-          <w:noProof/>
-        </w:rPr>
-        <w:fldChar w:fldCharType="end"/>
-      </w:r>
+      <w:fldSimple w:instr=" SEQ Figure \* ARABIC ">
+        <w:r>
+          <w:rPr>
+            <w:noProof/>
+          </w:rPr>
+          <w:t>3</w:t>
+        </w:r>
+      </w:fldSimple>
       <w:r>
         <w:t xml:space="preserve">: Architecture to import </w:t>
       </w:r>
@@ -3648,6 +4545,7 @@
           <w:rFonts w:ascii="Times New Roman" w:hAnsi="Times New Roman" w:cs="Times New Roman"/>
           <w:b/>
         </w:rPr>
+        <w:lastRenderedPageBreak/>
         <w:t>3.2 Import process</w:t>
       </w:r>
     </w:p>
@@ -3751,7 +4649,35 @@
         <w:rPr>
           <w:rFonts w:ascii="Times New Roman" w:hAnsi="Times New Roman" w:cs="Times New Roman"/>
         </w:rPr>
-        <w:t>XML file stored in transmart-xnat-importer-plugin/scripts.</w:t>
+        <w:t xml:space="preserve">XML file stored in </w:t>
+      </w:r>
+      <w:proofErr w:type="spellStart"/>
+      <w:r>
+        <w:rPr>
+          <w:rFonts w:ascii="Times New Roman" w:hAnsi="Times New Roman" w:cs="Times New Roman"/>
+        </w:rPr>
+        <w:t>transmart</w:t>
+      </w:r>
+      <w:proofErr w:type="spellEnd"/>
+      <w:r>
+        <w:rPr>
+          <w:rFonts w:ascii="Times New Roman" w:hAnsi="Times New Roman" w:cs="Times New Roman"/>
+        </w:rPr>
+        <w:t>-</w:t>
+      </w:r>
+      <w:proofErr w:type="spellStart"/>
+      <w:r>
+        <w:rPr>
+          <w:rFonts w:ascii="Times New Roman" w:hAnsi="Times New Roman" w:cs="Times New Roman"/>
+        </w:rPr>
+        <w:t>xnat</w:t>
+      </w:r>
+      <w:proofErr w:type="spellEnd"/>
+      <w:r>
+        <w:rPr>
+          <w:rFonts w:ascii="Times New Roman" w:hAnsi="Times New Roman" w:cs="Times New Roman"/>
+        </w:rPr>
+        <w:t>-importer-plugin/scripts.</w:t>
       </w:r>
     </w:p>
     <w:p>
@@ -3783,11 +4709,33 @@
         </w:rPr>
         <w:t xml:space="preserve">pt </w:t>
       </w:r>
-      <w:r>
-        <w:rPr>
-          <w:rFonts w:ascii="Times New Roman" w:hAnsi="Times New Roman" w:cs="Times New Roman"/>
-        </w:rPr>
-        <w:t xml:space="preserve">transmart-xnat-importer-plugin/scripts /download.py </w:t>
+      <w:proofErr w:type="spellStart"/>
+      <w:r>
+        <w:rPr>
+          <w:rFonts w:ascii="Times New Roman" w:hAnsi="Times New Roman" w:cs="Times New Roman"/>
+        </w:rPr>
+        <w:t>transmart</w:t>
+      </w:r>
+      <w:proofErr w:type="spellEnd"/>
+      <w:r>
+        <w:rPr>
+          <w:rFonts w:ascii="Times New Roman" w:hAnsi="Times New Roman" w:cs="Times New Roman"/>
+        </w:rPr>
+        <w:t>-</w:t>
+      </w:r>
+      <w:proofErr w:type="spellStart"/>
+      <w:r>
+        <w:rPr>
+          <w:rFonts w:ascii="Times New Roman" w:hAnsi="Times New Roman" w:cs="Times New Roman"/>
+        </w:rPr>
+        <w:t>xnat</w:t>
+      </w:r>
+      <w:proofErr w:type="spellEnd"/>
+      <w:r>
+        <w:rPr>
+          <w:rFonts w:ascii="Times New Roman" w:hAnsi="Times New Roman" w:cs="Times New Roman"/>
+        </w:rPr>
+        <w:t xml:space="preserve">-importer-plugin/scripts /download.py </w:t>
       </w:r>
       <w:r>
         <w:rPr>
@@ -3875,7 +4823,21 @@
         <w:rPr>
           <w:rFonts w:ascii="Times New Roman" w:hAnsi="Times New Roman" w:cs="Times New Roman"/>
         </w:rPr>
-        <w:t xml:space="preserve">The Python script downloads the XNAT image-derived data with the PyXNAT library. </w:t>
+        <w:t xml:space="preserve">The Python script downloads the XNAT image-derived data with the </w:t>
+      </w:r>
+      <w:proofErr w:type="spellStart"/>
+      <w:r>
+        <w:rPr>
+          <w:rFonts w:ascii="Times New Roman" w:hAnsi="Times New Roman" w:cs="Times New Roman"/>
+        </w:rPr>
+        <w:t>PyXNAT</w:t>
+      </w:r>
+      <w:proofErr w:type="spellEnd"/>
+      <w:r>
+        <w:rPr>
+          <w:rFonts w:ascii="Times New Roman" w:hAnsi="Times New Roman" w:cs="Times New Roman"/>
+        </w:rPr>
+        <w:t xml:space="preserve"> library. </w:t>
       </w:r>
       <w:r>
         <w:rPr>
@@ -3911,7 +4873,35 @@
         <w:rPr>
           <w:rFonts w:ascii="Times New Roman" w:hAnsi="Times New Roman" w:cs="Times New Roman"/>
         </w:rPr>
-        <w:t>The XNAT url or ip address</w:t>
+        <w:t xml:space="preserve">The XNAT </w:t>
+      </w:r>
+      <w:proofErr w:type="spellStart"/>
+      <w:r>
+        <w:rPr>
+          <w:rFonts w:ascii="Times New Roman" w:hAnsi="Times New Roman" w:cs="Times New Roman"/>
+        </w:rPr>
+        <w:t>url</w:t>
+      </w:r>
+      <w:proofErr w:type="spellEnd"/>
+      <w:r>
+        <w:rPr>
+          <w:rFonts w:ascii="Times New Roman" w:hAnsi="Times New Roman" w:cs="Times New Roman"/>
+        </w:rPr>
+        <w:t xml:space="preserve"> or </w:t>
+      </w:r>
+      <w:proofErr w:type="spellStart"/>
+      <w:r>
+        <w:rPr>
+          <w:rFonts w:ascii="Times New Roman" w:hAnsi="Times New Roman" w:cs="Times New Roman"/>
+        </w:rPr>
+        <w:t>ip</w:t>
+      </w:r>
+      <w:proofErr w:type="spellEnd"/>
+      <w:r>
+        <w:rPr>
+          <w:rFonts w:ascii="Times New Roman" w:hAnsi="Times New Roman" w:cs="Times New Roman"/>
+        </w:rPr>
+        <w:t xml:space="preserve"> address</w:t>
       </w:r>
     </w:p>
     <w:p>
@@ -3965,7 +4955,35 @@
         <w:rPr>
           <w:rFonts w:ascii="Times New Roman" w:hAnsi="Times New Roman" w:cs="Times New Roman"/>
         </w:rPr>
-        <w:t xml:space="preserve">The XNAT project identifier (note that this may not be same as the projectname. Please check in XNAT within the project the projectidentifier). </w:t>
+        <w:t xml:space="preserve">The XNAT project identifier (note that this may not be same as the </w:t>
+      </w:r>
+      <w:proofErr w:type="spellStart"/>
+      <w:r>
+        <w:rPr>
+          <w:rFonts w:ascii="Times New Roman" w:hAnsi="Times New Roman" w:cs="Times New Roman"/>
+        </w:rPr>
+        <w:t>projectname</w:t>
+      </w:r>
+      <w:proofErr w:type="spellEnd"/>
+      <w:r>
+        <w:rPr>
+          <w:rFonts w:ascii="Times New Roman" w:hAnsi="Times New Roman" w:cs="Times New Roman"/>
+        </w:rPr>
+        <w:t xml:space="preserve">. Please check in XNAT within the project the </w:t>
+      </w:r>
+      <w:proofErr w:type="spellStart"/>
+      <w:r>
+        <w:rPr>
+          <w:rFonts w:ascii="Times New Roman" w:hAnsi="Times New Roman" w:cs="Times New Roman"/>
+        </w:rPr>
+        <w:t>projectidentifier</w:t>
+      </w:r>
+      <w:proofErr w:type="spellEnd"/>
+      <w:r>
+        <w:rPr>
+          <w:rFonts w:ascii="Times New Roman" w:hAnsi="Times New Roman" w:cs="Times New Roman"/>
+        </w:rPr>
+        <w:t xml:space="preserve">). </w:t>
       </w:r>
     </w:p>
     <w:p>
@@ -4001,7 +5019,6 @@
         <w:rPr>
           <w:rFonts w:ascii="Times New Roman" w:hAnsi="Times New Roman" w:cs="Times New Roman"/>
         </w:rPr>
-        <w:lastRenderedPageBreak/>
         <w:t>The Kettle directory</w:t>
       </w:r>
     </w:p>
@@ -4032,7 +5049,35 @@
         <w:rPr>
           <w:rFonts w:ascii="Times New Roman" w:hAnsi="Times New Roman" w:cs="Times New Roman"/>
         </w:rPr>
-        <w:t>directory (location of the target *.tmd and *.tmm files)</w:t>
+        <w:t>directory (location of the target *.</w:t>
+      </w:r>
+      <w:proofErr w:type="spellStart"/>
+      <w:r>
+        <w:rPr>
+          <w:rFonts w:ascii="Times New Roman" w:hAnsi="Times New Roman" w:cs="Times New Roman"/>
+        </w:rPr>
+        <w:t>tmd</w:t>
+      </w:r>
+      <w:proofErr w:type="spellEnd"/>
+      <w:r>
+        <w:rPr>
+          <w:rFonts w:ascii="Times New Roman" w:hAnsi="Times New Roman" w:cs="Times New Roman"/>
+        </w:rPr>
+        <w:t xml:space="preserve"> and *.</w:t>
+      </w:r>
+      <w:proofErr w:type="spellStart"/>
+      <w:r>
+        <w:rPr>
+          <w:rFonts w:ascii="Times New Roman" w:hAnsi="Times New Roman" w:cs="Times New Roman"/>
+        </w:rPr>
+        <w:t>tmm</w:t>
+      </w:r>
+      <w:proofErr w:type="spellEnd"/>
+      <w:r>
+        <w:rPr>
+          <w:rFonts w:ascii="Times New Roman" w:hAnsi="Times New Roman" w:cs="Times New Roman"/>
+        </w:rPr>
+        <w:t xml:space="preserve"> files)</w:t>
       </w:r>
     </w:p>
     <w:p>
@@ -4113,11 +5158,19 @@
         </w:rPr>
         <w:t xml:space="preserve">required for the Python script. </w:t>
       </w:r>
-      <w:r>
-        <w:rPr>
-          <w:rFonts w:ascii="Times New Roman" w:hAnsi="Times New Roman" w:cs="Times New Roman"/>
-        </w:rPr>
-        <w:t xml:space="preserve">PyXNAT </w:t>
+      <w:proofErr w:type="spellStart"/>
+      <w:r>
+        <w:rPr>
+          <w:rFonts w:ascii="Times New Roman" w:hAnsi="Times New Roman" w:cs="Times New Roman"/>
+        </w:rPr>
+        <w:t>PyXNAT</w:t>
+      </w:r>
+      <w:proofErr w:type="spellEnd"/>
+      <w:r>
+        <w:rPr>
+          <w:rFonts w:ascii="Times New Roman" w:hAnsi="Times New Roman" w:cs="Times New Roman"/>
+        </w:rPr>
+        <w:t xml:space="preserve"> </w:t>
       </w:r>
       <w:r>
         <w:rPr>
@@ -4223,7 +5276,21 @@
         <w:rPr>
           <w:rFonts w:ascii="Times New Roman" w:hAnsi="Times New Roman" w:cs="Times New Roman"/>
         </w:rPr>
-        <w:t>Load all visitnames of the given project.</w:t>
+        <w:t xml:space="preserve">Load all </w:t>
+      </w:r>
+      <w:proofErr w:type="spellStart"/>
+      <w:r>
+        <w:rPr>
+          <w:rFonts w:ascii="Times New Roman" w:hAnsi="Times New Roman" w:cs="Times New Roman"/>
+        </w:rPr>
+        <w:t>visitnames</w:t>
+      </w:r>
+      <w:proofErr w:type="spellEnd"/>
+      <w:r>
+        <w:rPr>
+          <w:rFonts w:ascii="Times New Roman" w:hAnsi="Times New Roman" w:cs="Times New Roman"/>
+        </w:rPr>
+        <w:t xml:space="preserve"> of the given project.</w:t>
       </w:r>
     </w:p>
     <w:p>
@@ -4410,6 +5477,7 @@
         <w:rPr>
           <w:rFonts w:ascii="Times New Roman" w:hAnsi="Times New Roman" w:cs="Times New Roman"/>
         </w:rPr>
+        <w:lastRenderedPageBreak/>
         <w:t xml:space="preserve">The XML is written to </w:t>
       </w:r>
       <w:r>
@@ -4422,7 +5490,21 @@
         <w:rPr>
           <w:rFonts w:ascii="Times New Roman" w:hAnsi="Times New Roman" w:cs="Times New Roman"/>
         </w:rPr>
-        <w:t xml:space="preserve">[projectname].xml where projectname is the name of the XNAT project. </w:t>
+        <w:t xml:space="preserve">[projectname].xml where </w:t>
+      </w:r>
+      <w:proofErr w:type="spellStart"/>
+      <w:r>
+        <w:rPr>
+          <w:rFonts w:ascii="Times New Roman" w:hAnsi="Times New Roman" w:cs="Times New Roman"/>
+        </w:rPr>
+        <w:t>projectname</w:t>
+      </w:r>
+      <w:proofErr w:type="spellEnd"/>
+      <w:r>
+        <w:rPr>
+          <w:rFonts w:ascii="Times New Roman" w:hAnsi="Times New Roman" w:cs="Times New Roman"/>
+        </w:rPr>
+        <w:t xml:space="preserve"> is the name of the XNAT project. </w:t>
       </w:r>
       <w:r>
         <w:rPr>
@@ -4556,7 +5638,6 @@
           <w:rFonts w:ascii="Times New Roman" w:hAnsi="Times New Roman" w:cs="Times New Roman"/>
           <w:noProof/>
         </w:rPr>
-        <w:lastRenderedPageBreak/>
         <w:drawing>
           <wp:inline distT="0" distB="0" distL="0" distR="0" wp14:anchorId="19B880C1" wp14:editId="56303518">
             <wp:extent cx="3343275" cy="1752600"/>
@@ -4618,30 +5699,14 @@
       <w:r>
         <w:t xml:space="preserve">Figure </w:t>
       </w:r>
-      <w:r>
-        <w:fldChar w:fldCharType="begin"/>
-      </w:r>
-      <w:r>
-        <w:instrText xml:space="preserve"> SEQ Figure \* ARA</w:instrText>
-      </w:r>
-      <w:r>
-        <w:instrText xml:space="preserve">BIC </w:instrText>
-      </w:r>
-      <w:r>
-        <w:fldChar w:fldCharType="separate"/>
-      </w:r>
-      <w:r>
-        <w:rPr>
-          <w:noProof/>
-        </w:rPr>
-        <w:t>6</w:t>
-      </w:r>
-      <w:r>
-        <w:rPr>
-          <w:noProof/>
-        </w:rPr>
-        <w:fldChar w:fldCharType="end"/>
-      </w:r>
+      <w:fldSimple w:instr=" SEQ Figure \* ARABIC ">
+        <w:r>
+          <w:rPr>
+            <w:noProof/>
+          </w:rPr>
+          <w:t>4</w:t>
+        </w:r>
+      </w:fldSimple>
       <w:r>
         <w:t>: Database diagram</w:t>
       </w:r>
@@ -4676,6 +5741,74 @@
         </w:rPr>
         <w:t xml:space="preserve">stored in: </w:t>
       </w:r>
+      <w:proofErr w:type="spellStart"/>
+      <w:r>
+        <w:rPr>
+          <w:rFonts w:ascii="Times New Roman" w:hAnsi="Times New Roman" w:cs="Times New Roman"/>
+        </w:rPr>
+        <w:t>transmart</w:t>
+      </w:r>
+      <w:proofErr w:type="spellEnd"/>
+      <w:r>
+        <w:rPr>
+          <w:rFonts w:ascii="Times New Roman" w:hAnsi="Times New Roman" w:cs="Times New Roman"/>
+        </w:rPr>
+        <w:t>-</w:t>
+      </w:r>
+      <w:proofErr w:type="spellStart"/>
+      <w:r>
+        <w:rPr>
+          <w:rFonts w:ascii="Times New Roman" w:hAnsi="Times New Roman" w:cs="Times New Roman"/>
+        </w:rPr>
+        <w:t>xnat</w:t>
+      </w:r>
+      <w:proofErr w:type="spellEnd"/>
+      <w:r>
+        <w:rPr>
+          <w:rFonts w:ascii="Times New Roman" w:hAnsi="Times New Roman" w:cs="Times New Roman"/>
+        </w:rPr>
+        <w:t>-importer-plugin</w:t>
+      </w:r>
+      <w:r>
+        <w:rPr>
+          <w:rFonts w:ascii="Times New Roman" w:hAnsi="Times New Roman" w:cs="Times New Roman"/>
+        </w:rPr>
+        <w:t>/grails-app/</w:t>
+      </w:r>
+      <w:proofErr w:type="spellStart"/>
+      <w:r>
+        <w:rPr>
+          <w:rFonts w:ascii="Times New Roman" w:hAnsi="Times New Roman" w:cs="Times New Roman"/>
+        </w:rPr>
+        <w:t>ddl</w:t>
+      </w:r>
+      <w:proofErr w:type="spellEnd"/>
+      <w:r>
+        <w:rPr>
+          <w:rFonts w:ascii="Times New Roman" w:hAnsi="Times New Roman" w:cs="Times New Roman"/>
+        </w:rPr>
+        <w:t>/</w:t>
+      </w:r>
+      <w:proofErr w:type="spellStart"/>
+      <w:r>
+        <w:rPr>
+          <w:rFonts w:ascii="Times New Roman" w:hAnsi="Times New Roman" w:cs="Times New Roman"/>
+        </w:rPr>
+        <w:t>postgres</w:t>
+      </w:r>
+      <w:proofErr w:type="spellEnd"/>
+      <w:r>
+        <w:rPr>
+          <w:rFonts w:ascii="Times New Roman" w:hAnsi="Times New Roman" w:cs="Times New Roman"/>
+        </w:rPr>
+        <w:t>.</w:t>
+      </w:r>
+      <w:r>
+        <w:rPr>
+          <w:rFonts w:ascii="Times New Roman" w:hAnsi="Times New Roman" w:cs="Times New Roman"/>
+        </w:rPr>
+        <w:t xml:space="preserve"> The grails domain scripts are located in: </w:t>
+      </w:r>
       <w:r>
         <w:rPr>
           <w:rFonts w:ascii="Times New Roman" w:hAnsi="Times New Roman" w:cs="Times New Roman"/>
@@ -4686,24 +5819,6 @@
         <w:rPr>
           <w:rFonts w:ascii="Times New Roman" w:hAnsi="Times New Roman" w:cs="Times New Roman"/>
         </w:rPr>
-        <w:t>/grails-app/ddl/postgres.</w:t>
-      </w:r>
-      <w:r>
-        <w:rPr>
-          <w:rFonts w:ascii="Times New Roman" w:hAnsi="Times New Roman" w:cs="Times New Roman"/>
-        </w:rPr>
-        <w:t xml:space="preserve"> The grails domain scripts are located in: </w:t>
-      </w:r>
-      <w:r>
-        <w:rPr>
-          <w:rFonts w:ascii="Times New Roman" w:hAnsi="Times New Roman" w:cs="Times New Roman"/>
-        </w:rPr>
-        <w:t>transmart-xnat-importer-plugin</w:t>
-      </w:r>
-      <w:r>
-        <w:rPr>
-          <w:rFonts w:ascii="Times New Roman" w:hAnsi="Times New Roman" w:cs="Times New Roman"/>
-        </w:rPr>
         <w:t xml:space="preserve">/grails-app/domain/org/tranSMART/searchapp. </w:t>
       </w:r>
     </w:p>
@@ -4741,6 +5856,7 @@
         </w:rPr>
         <w:t xml:space="preserve">It is possible to download the configuration to an XML file with a standardized structure.  </w:t>
       </w:r>
+      <w:proofErr w:type="gramStart"/>
       <w:r>
         <w:rPr>
           <w:rFonts w:ascii="Times New Roman" w:hAnsi="Times New Roman" w:cs="Times New Roman"/>
@@ -4764,7 +5880,14 @@
         <w:rPr>
           <w:rFonts w:ascii="Times New Roman" w:hAnsi="Times New Roman" w:cs="Times New Roman"/>
         </w:rPr>
-        <w:t xml:space="preserve">. </w:t>
+        <w:t>.</w:t>
+      </w:r>
+      <w:proofErr w:type="gramEnd"/>
+      <w:r>
+        <w:rPr>
+          <w:rFonts w:ascii="Times New Roman" w:hAnsi="Times New Roman" w:cs="Times New Roman"/>
+        </w:rPr>
+        <w:t xml:space="preserve"> </w:t>
       </w:r>
       <w:r>
         <w:rPr>
@@ -4856,7 +5979,28 @@
         <w:rPr>
           <w:rFonts w:ascii="Times New Roman" w:hAnsi="Times New Roman" w:cs="Times New Roman"/>
         </w:rPr>
-        <w:t xml:space="preserve">This configuration XML was the way to store the configuration before the configuration was stored in the Postgress database. Currently it is not possible to import an XML configuration. </w:t>
+        <w:t xml:space="preserve">This configuration XML was the way to store the configuration before the configuration was stored in the </w:t>
+      </w:r>
+      <w:proofErr w:type="spellStart"/>
+      <w:r>
+        <w:rPr>
+          <w:rFonts w:ascii="Times New Roman" w:hAnsi="Times New Roman" w:cs="Times New Roman"/>
+        </w:rPr>
+        <w:t>Postgress</w:t>
+      </w:r>
+      <w:proofErr w:type="spellEnd"/>
+      <w:r>
+        <w:rPr>
+          <w:rFonts w:ascii="Times New Roman" w:hAnsi="Times New Roman" w:cs="Times New Roman"/>
+        </w:rPr>
+        <w:t xml:space="preserve"> database. Currently it is not </w:t>
+      </w:r>
+      <w:r>
+        <w:rPr>
+          <w:rFonts w:ascii="Times New Roman" w:hAnsi="Times New Roman" w:cs="Times New Roman"/>
+        </w:rPr>
+        <w:lastRenderedPageBreak/>
+        <w:t xml:space="preserve">possible to import an XML configuration. </w:t>
       </w:r>
       <w:r>
         <w:rPr>
@@ -4920,7 +6064,15 @@
         </w:pBdr>
       </w:pPr>
       <w:r>
-        <w:t xml:space="preserve">    &lt;variables&gt;</w:t>
+        <w:t xml:space="preserve">    &lt;</w:t>
+      </w:r>
+      <w:proofErr w:type="gramStart"/>
+      <w:r>
+        <w:t>variables</w:t>
+      </w:r>
+      <w:proofErr w:type="gramEnd"/>
+      <w:r>
+        <w:t>&gt;</w:t>
       </w:r>
     </w:p>
     <w:p>
@@ -4934,7 +6086,36 @@
         </w:pBdr>
       </w:pPr>
       <w:r>
-        <w:t xml:space="preserve">        &lt;variable name="SUBJ_ID" dataType="subject" url="xnat:subjectData/ID" /&gt;</w:t>
+        <w:t xml:space="preserve">        &lt;variable name="SUBJ_ID" </w:t>
+      </w:r>
+      <w:proofErr w:type="spellStart"/>
+      <w:r>
+        <w:t>dataType</w:t>
+      </w:r>
+      <w:proofErr w:type="spellEnd"/>
+      <w:r>
+        <w:t xml:space="preserve">="subject" </w:t>
+      </w:r>
+      <w:proofErr w:type="spellStart"/>
+      <w:r>
+        <w:t>url</w:t>
+      </w:r>
+      <w:proofErr w:type="spellEnd"/>
+      <w:r>
+        <w:t>="</w:t>
+      </w:r>
+      <w:proofErr w:type="spellStart"/>
+      <w:r>
+        <w:t>xnat</w:t>
+      </w:r>
+      <w:proofErr w:type="gramStart"/>
+      <w:r>
+        <w:t>:subjectData</w:t>
+      </w:r>
+      <w:proofErr w:type="spellEnd"/>
+      <w:proofErr w:type="gramEnd"/>
+      <w:r>
+        <w:t>/ID" /&gt;</w:t>
       </w:r>
     </w:p>
     <w:p>
@@ -4951,7 +6132,44 @@
         <w:t xml:space="preserve">        </w:t>
       </w:r>
       <w:r>
-        <w:t>&lt;variable name="VISIT_NAME" dataType="session" url="xnat:experimentdata/visit_id" /&gt;</w:t>
+        <w:t xml:space="preserve">&lt;variable name="VISIT_NAME" </w:t>
+      </w:r>
+      <w:proofErr w:type="spellStart"/>
+      <w:r>
+        <w:t>dataType</w:t>
+      </w:r>
+      <w:proofErr w:type="spellEnd"/>
+      <w:r>
+        <w:t xml:space="preserve">="session" </w:t>
+      </w:r>
+      <w:proofErr w:type="spellStart"/>
+      <w:r>
+        <w:t>url</w:t>
+      </w:r>
+      <w:proofErr w:type="spellEnd"/>
+      <w:r>
+        <w:t>="</w:t>
+      </w:r>
+      <w:proofErr w:type="spellStart"/>
+      <w:r>
+        <w:t>xnat</w:t>
+      </w:r>
+      <w:proofErr w:type="gramStart"/>
+      <w:r>
+        <w:t>:experimentdata</w:t>
+      </w:r>
+      <w:proofErr w:type="spellEnd"/>
+      <w:proofErr w:type="gramEnd"/>
+      <w:r>
+        <w:t>/</w:t>
+      </w:r>
+      <w:proofErr w:type="spellStart"/>
+      <w:r>
+        <w:t>visit_id</w:t>
+      </w:r>
+      <w:proofErr w:type="spellEnd"/>
+      <w:r>
+        <w:t>" /&gt;</w:t>
       </w:r>
     </w:p>
     <w:p>
@@ -4965,7 +6183,23 @@
         </w:pBdr>
       </w:pPr>
       <w:r>
-        <w:t xml:space="preserve">        &lt;variable name="Age" dataType="subject" url="xnat:subjectData/demographics[@xsi:type=xnat:demographicData]/age" /&gt;</w:t>
+        <w:t xml:space="preserve">        &lt;variable name="Age" </w:t>
+      </w:r>
+      <w:proofErr w:type="spellStart"/>
+      <w:r>
+        <w:t>dataType</w:t>
+      </w:r>
+      <w:proofErr w:type="spellEnd"/>
+      <w:r>
+        <w:t>="subject" url="xnat</w:t>
+      </w:r>
+      <w:proofErr w:type="gramStart"/>
+      <w:r>
+        <w:t>:subjectData</w:t>
+      </w:r>
+      <w:proofErr w:type="gramEnd"/>
+      <w:r>
+        <w:t>/demographics[@xsi:type=xnat:demographicData]/age" /&gt;</w:t>
       </w:r>
     </w:p>
     <w:p>
@@ -4979,7 +6213,23 @@
         </w:pBdr>
       </w:pPr>
       <w:r>
-        <w:t xml:space="preserve">        &lt;variable name="Gender" dataType="subject" url="xnat:subjectData/demographics[@xsi:type=xnat:demographicData]/gender" /&gt;</w:t>
+        <w:t xml:space="preserve">        &lt;variable name="Gender" </w:t>
+      </w:r>
+      <w:proofErr w:type="spellStart"/>
+      <w:r>
+        <w:t>dataType</w:t>
+      </w:r>
+      <w:proofErr w:type="spellEnd"/>
+      <w:r>
+        <w:t>="subject" url="xnat</w:t>
+      </w:r>
+      <w:proofErr w:type="gramStart"/>
+      <w:r>
+        <w:t>:subjectData</w:t>
+      </w:r>
+      <w:proofErr w:type="gramEnd"/>
+      <w:r>
+        <w:t>/demographics[@xsi:type=xnat:demographicData]/gender" /&gt;</w:t>
       </w:r>
     </w:p>
     <w:p>
@@ -4993,7 +6243,36 @@
         </w:pBdr>
       </w:pPr>
       <w:r>
-        <w:t xml:space="preserve">        &lt;variable name="Scanner" dataType="session" url="xnat:imageSessionData/scanner" /&gt;</w:t>
+        <w:t xml:space="preserve">        &lt;variable name="Scanner" </w:t>
+      </w:r>
+      <w:proofErr w:type="spellStart"/>
+      <w:r>
+        <w:t>dataType</w:t>
+      </w:r>
+      <w:proofErr w:type="spellEnd"/>
+      <w:r>
+        <w:t xml:space="preserve">="session" </w:t>
+      </w:r>
+      <w:proofErr w:type="spellStart"/>
+      <w:r>
+        <w:t>url</w:t>
+      </w:r>
+      <w:proofErr w:type="spellEnd"/>
+      <w:r>
+        <w:t>="</w:t>
+      </w:r>
+      <w:proofErr w:type="spellStart"/>
+      <w:r>
+        <w:t>xnat</w:t>
+      </w:r>
+      <w:proofErr w:type="gramStart"/>
+      <w:r>
+        <w:t>:imageSessionData</w:t>
+      </w:r>
+      <w:proofErr w:type="spellEnd"/>
+      <w:proofErr w:type="gramEnd"/>
+      <w:r>
+        <w:t>/scanner" /&gt;</w:t>
       </w:r>
     </w:p>
     <w:p>
@@ -5007,7 +6286,52 @@
         </w:pBdr>
       </w:pPr>
       <w:r>
-        <w:t xml:space="preserve">        &lt;variable name="PatientName" dataType="session" url="xnat:imageSessionData/dcmpatientname" /&gt;</w:t>
+        <w:t xml:space="preserve">        &lt;variable name="</w:t>
+      </w:r>
+      <w:proofErr w:type="spellStart"/>
+      <w:r>
+        <w:t>PatientName</w:t>
+      </w:r>
+      <w:proofErr w:type="spellEnd"/>
+      <w:r>
+        <w:t xml:space="preserve">" </w:t>
+      </w:r>
+      <w:proofErr w:type="spellStart"/>
+      <w:r>
+        <w:t>dataType</w:t>
+      </w:r>
+      <w:proofErr w:type="spellEnd"/>
+      <w:r>
+        <w:t xml:space="preserve">="session" </w:t>
+      </w:r>
+      <w:proofErr w:type="spellStart"/>
+      <w:r>
+        <w:t>url</w:t>
+      </w:r>
+      <w:proofErr w:type="spellEnd"/>
+      <w:r>
+        <w:t>="</w:t>
+      </w:r>
+      <w:proofErr w:type="spellStart"/>
+      <w:r>
+        <w:t>xnat</w:t>
+      </w:r>
+      <w:proofErr w:type="gramStart"/>
+      <w:r>
+        <w:t>:imageSessionData</w:t>
+      </w:r>
+      <w:proofErr w:type="spellEnd"/>
+      <w:proofErr w:type="gramEnd"/>
+      <w:r>
+        <w:t>/</w:t>
+      </w:r>
+      <w:proofErr w:type="spellStart"/>
+      <w:r>
+        <w:t>dcmpatientname</w:t>
+      </w:r>
+      <w:proofErr w:type="spellEnd"/>
+      <w:r>
+        <w:t>" /&gt;</w:t>
       </w:r>
     </w:p>
     <w:p>
@@ -5021,7 +6345,44 @@
         </w:pBdr>
       </w:pPr>
       <w:r>
-        <w:t xml:space="preserve">        &lt;variable name="ScanDate" dataType="session" url="xnat:experimentData/date" /&gt;</w:t>
+        <w:t xml:space="preserve">        &lt;variable name="</w:t>
+      </w:r>
+      <w:proofErr w:type="spellStart"/>
+      <w:r>
+        <w:t>ScanDate</w:t>
+      </w:r>
+      <w:proofErr w:type="spellEnd"/>
+      <w:r>
+        <w:t xml:space="preserve">" </w:t>
+      </w:r>
+      <w:proofErr w:type="spellStart"/>
+      <w:r>
+        <w:t>dataType</w:t>
+      </w:r>
+      <w:proofErr w:type="spellEnd"/>
+      <w:r>
+        <w:t xml:space="preserve">="session" </w:t>
+      </w:r>
+      <w:proofErr w:type="spellStart"/>
+      <w:r>
+        <w:t>url</w:t>
+      </w:r>
+      <w:proofErr w:type="spellEnd"/>
+      <w:r>
+        <w:t>="</w:t>
+      </w:r>
+      <w:proofErr w:type="spellStart"/>
+      <w:r>
+        <w:t>xnat</w:t>
+      </w:r>
+      <w:proofErr w:type="gramStart"/>
+      <w:r>
+        <w:t>:experimentData</w:t>
+      </w:r>
+      <w:proofErr w:type="spellEnd"/>
+      <w:proofErr w:type="gramEnd"/>
+      <w:r>
+        <w:t>/date" /&gt;</w:t>
       </w:r>
     </w:p>
     <w:p>
@@ -5035,7 +6396,44 @@
         </w:pBdr>
       </w:pPr>
       <w:r>
-        <w:t xml:space="preserve">        &lt;variable name="ScanTime" dataType="session" url="xnat:experimentData/time" /&gt;</w:t>
+        <w:t xml:space="preserve">        &lt;variable name="</w:t>
+      </w:r>
+      <w:proofErr w:type="spellStart"/>
+      <w:r>
+        <w:t>ScanTime</w:t>
+      </w:r>
+      <w:proofErr w:type="spellEnd"/>
+      <w:r>
+        <w:t xml:space="preserve">" </w:t>
+      </w:r>
+      <w:proofErr w:type="spellStart"/>
+      <w:r>
+        <w:t>dataType</w:t>
+      </w:r>
+      <w:proofErr w:type="spellEnd"/>
+      <w:r>
+        <w:t xml:space="preserve">="session" </w:t>
+      </w:r>
+      <w:proofErr w:type="spellStart"/>
+      <w:r>
+        <w:t>url</w:t>
+      </w:r>
+      <w:proofErr w:type="spellEnd"/>
+      <w:r>
+        <w:t>="</w:t>
+      </w:r>
+      <w:proofErr w:type="spellStart"/>
+      <w:r>
+        <w:t>xnat</w:t>
+      </w:r>
+      <w:proofErr w:type="gramStart"/>
+      <w:r>
+        <w:t>:experimentData</w:t>
+      </w:r>
+      <w:proofErr w:type="spellEnd"/>
+      <w:proofErr w:type="gramEnd"/>
+      <w:r>
+        <w:t>/time" /&gt;</w:t>
       </w:r>
     </w:p>
     <w:p>
@@ -5049,7 +6447,52 @@
         </w:pBdr>
       </w:pPr>
       <w:r>
-        <w:t xml:space="preserve">        &lt;variable name="ScanSite" dataType="session" url="xnat:imageSessionData/acquisition_site" /&gt;</w:t>
+        <w:t xml:space="preserve">        &lt;variable name="</w:t>
+      </w:r>
+      <w:proofErr w:type="spellStart"/>
+      <w:r>
+        <w:t>ScanSite</w:t>
+      </w:r>
+      <w:proofErr w:type="spellEnd"/>
+      <w:r>
+        <w:t xml:space="preserve">" </w:t>
+      </w:r>
+      <w:proofErr w:type="spellStart"/>
+      <w:r>
+        <w:t>dataType</w:t>
+      </w:r>
+      <w:proofErr w:type="spellEnd"/>
+      <w:r>
+        <w:t xml:space="preserve">="session" </w:t>
+      </w:r>
+      <w:proofErr w:type="spellStart"/>
+      <w:r>
+        <w:t>url</w:t>
+      </w:r>
+      <w:proofErr w:type="spellEnd"/>
+      <w:r>
+        <w:t>="</w:t>
+      </w:r>
+      <w:proofErr w:type="spellStart"/>
+      <w:r>
+        <w:t>xnat</w:t>
+      </w:r>
+      <w:proofErr w:type="gramStart"/>
+      <w:r>
+        <w:t>:imageSessionData</w:t>
+      </w:r>
+      <w:proofErr w:type="spellEnd"/>
+      <w:proofErr w:type="gramEnd"/>
+      <w:r>
+        <w:t>/</w:t>
+      </w:r>
+      <w:proofErr w:type="spellStart"/>
+      <w:r>
+        <w:t>acquisition_site</w:t>
+      </w:r>
+      <w:proofErr w:type="spellEnd"/>
+      <w:r>
+        <w:t>" /&gt;</w:t>
       </w:r>
     </w:p>
     <w:p>
@@ -5063,8 +6506,49 @@
         </w:pBdr>
       </w:pPr>
       <w:r>
-        <w:lastRenderedPageBreak/>
-        <w:t xml:space="preserve">        &lt;variable name="BrainVolume" dataType="sessionvariable" url="brainvolume" /&gt;</w:t>
+        <w:t xml:space="preserve">        &lt;variable name="</w:t>
+      </w:r>
+      <w:proofErr w:type="spellStart"/>
+      <w:r>
+        <w:t>BrainVolume</w:t>
+      </w:r>
+      <w:proofErr w:type="spellEnd"/>
+      <w:r>
+        <w:t xml:space="preserve">" </w:t>
+      </w:r>
+      <w:proofErr w:type="spellStart"/>
+      <w:r>
+        <w:t>dataType</w:t>
+      </w:r>
+      <w:proofErr w:type="spellEnd"/>
+      <w:r>
+        <w:t>="</w:t>
+      </w:r>
+      <w:proofErr w:type="spellStart"/>
+      <w:r>
+        <w:t>sessionvariable</w:t>
+      </w:r>
+      <w:proofErr w:type="spellEnd"/>
+      <w:r>
+        <w:t xml:space="preserve">" </w:t>
+      </w:r>
+      <w:proofErr w:type="spellStart"/>
+      <w:proofErr w:type="gramStart"/>
+      <w:r>
+        <w:t>url</w:t>
+      </w:r>
+      <w:proofErr w:type="spellEnd"/>
+      <w:proofErr w:type="gramEnd"/>
+      <w:r>
+        <w:t>="</w:t>
+      </w:r>
+      <w:proofErr w:type="spellStart"/>
+      <w:r>
+        <w:t>brainvolume</w:t>
+      </w:r>
+      <w:proofErr w:type="spellEnd"/>
+      <w:r>
+        <w:t>" /&gt;</w:t>
       </w:r>
     </w:p>
     <w:p>
@@ -5078,7 +6562,49 @@
         </w:pBdr>
       </w:pPr>
       <w:r>
-        <w:t xml:space="preserve">        &lt;variable name="BrainWeight" dataType="sessionvariable" url="brainweight" /&gt;</w:t>
+        <w:t xml:space="preserve">        &lt;variable name="</w:t>
+      </w:r>
+      <w:proofErr w:type="spellStart"/>
+      <w:r>
+        <w:t>BrainWeight</w:t>
+      </w:r>
+      <w:proofErr w:type="spellEnd"/>
+      <w:r>
+        <w:t xml:space="preserve">" </w:t>
+      </w:r>
+      <w:proofErr w:type="spellStart"/>
+      <w:r>
+        <w:t>dataType</w:t>
+      </w:r>
+      <w:proofErr w:type="spellEnd"/>
+      <w:r>
+        <w:t>="</w:t>
+      </w:r>
+      <w:proofErr w:type="spellStart"/>
+      <w:r>
+        <w:t>sessionvariable</w:t>
+      </w:r>
+      <w:proofErr w:type="spellEnd"/>
+      <w:r>
+        <w:t xml:space="preserve">" </w:t>
+      </w:r>
+      <w:proofErr w:type="spellStart"/>
+      <w:proofErr w:type="gramStart"/>
+      <w:r>
+        <w:t>url</w:t>
+      </w:r>
+      <w:proofErr w:type="spellEnd"/>
+      <w:proofErr w:type="gramEnd"/>
+      <w:r>
+        <w:t>="</w:t>
+      </w:r>
+      <w:proofErr w:type="spellStart"/>
+      <w:r>
+        <w:t>brainweight</w:t>
+      </w:r>
+      <w:proofErr w:type="spellEnd"/>
+      <w:r>
+        <w:t>" /&gt;</w:t>
       </w:r>
     </w:p>
     <w:p>
@@ -5092,7 +6618,49 @@
         </w:pBdr>
       </w:pPr>
       <w:r>
-        <w:t xml:space="preserve">        &lt;variable name="BrainDimensions" dataType="sessionvariable" url="braindimensions" /&gt;</w:t>
+        <w:t xml:space="preserve">        &lt;variable name="</w:t>
+      </w:r>
+      <w:proofErr w:type="spellStart"/>
+      <w:r>
+        <w:t>BrainDimensions</w:t>
+      </w:r>
+      <w:proofErr w:type="spellEnd"/>
+      <w:r>
+        <w:t xml:space="preserve">" </w:t>
+      </w:r>
+      <w:proofErr w:type="spellStart"/>
+      <w:r>
+        <w:t>dataType</w:t>
+      </w:r>
+      <w:proofErr w:type="spellEnd"/>
+      <w:r>
+        <w:t>="</w:t>
+      </w:r>
+      <w:proofErr w:type="spellStart"/>
+      <w:r>
+        <w:t>sessionvariable</w:t>
+      </w:r>
+      <w:proofErr w:type="spellEnd"/>
+      <w:r>
+        <w:t xml:space="preserve">" </w:t>
+      </w:r>
+      <w:proofErr w:type="spellStart"/>
+      <w:proofErr w:type="gramStart"/>
+      <w:r>
+        <w:t>url</w:t>
+      </w:r>
+      <w:proofErr w:type="spellEnd"/>
+      <w:proofErr w:type="gramEnd"/>
+      <w:r>
+        <w:t>="</w:t>
+      </w:r>
+      <w:proofErr w:type="spellStart"/>
+      <w:r>
+        <w:t>braindimensions</w:t>
+      </w:r>
+      <w:proofErr w:type="spellEnd"/>
+      <w:r>
+        <w:t>" /&gt;</w:t>
       </w:r>
     </w:p>
     <w:p>
@@ -5106,7 +6674,49 @@
         </w:pBdr>
       </w:pPr>
       <w:r>
-        <w:t xml:space="preserve">        &lt;variable name="Braintype" dataType="subjectvariable" url="braintype" /&gt;</w:t>
+        <w:t xml:space="preserve">        &lt;variable name="</w:t>
+      </w:r>
+      <w:proofErr w:type="spellStart"/>
+      <w:r>
+        <w:t>Braintype</w:t>
+      </w:r>
+      <w:proofErr w:type="spellEnd"/>
+      <w:r>
+        <w:t xml:space="preserve">" </w:t>
+      </w:r>
+      <w:proofErr w:type="spellStart"/>
+      <w:r>
+        <w:t>dataType</w:t>
+      </w:r>
+      <w:proofErr w:type="spellEnd"/>
+      <w:r>
+        <w:t>="</w:t>
+      </w:r>
+      <w:proofErr w:type="spellStart"/>
+      <w:r>
+        <w:t>subjectvariable</w:t>
+      </w:r>
+      <w:proofErr w:type="spellEnd"/>
+      <w:r>
+        <w:t xml:space="preserve">" </w:t>
+      </w:r>
+      <w:proofErr w:type="spellStart"/>
+      <w:proofErr w:type="gramStart"/>
+      <w:r>
+        <w:t>url</w:t>
+      </w:r>
+      <w:proofErr w:type="spellEnd"/>
+      <w:proofErr w:type="gramEnd"/>
+      <w:r>
+        <w:t>="</w:t>
+      </w:r>
+      <w:proofErr w:type="spellStart"/>
+      <w:r>
+        <w:t>braintype</w:t>
+      </w:r>
+      <w:proofErr w:type="spellEnd"/>
+      <w:r>
+        <w:t>" /&gt;</w:t>
       </w:r>
     </w:p>
     <w:p>
@@ -5120,7 +6730,49 @@
         </w:pBdr>
       </w:pPr>
       <w:r>
-        <w:t xml:space="preserve">        &lt;variable name="Braincolour" dataType="subjectvariable" url="braincolour" /&gt;</w:t>
+        <w:t xml:space="preserve">        &lt;variable name="</w:t>
+      </w:r>
+      <w:proofErr w:type="spellStart"/>
+      <w:r>
+        <w:t>Braincolour</w:t>
+      </w:r>
+      <w:proofErr w:type="spellEnd"/>
+      <w:r>
+        <w:t xml:space="preserve">" </w:t>
+      </w:r>
+      <w:proofErr w:type="spellStart"/>
+      <w:r>
+        <w:t>dataType</w:t>
+      </w:r>
+      <w:proofErr w:type="spellEnd"/>
+      <w:r>
+        <w:t>="</w:t>
+      </w:r>
+      <w:proofErr w:type="spellStart"/>
+      <w:r>
+        <w:t>subjectvariable</w:t>
+      </w:r>
+      <w:proofErr w:type="spellEnd"/>
+      <w:r>
+        <w:t xml:space="preserve">" </w:t>
+      </w:r>
+      <w:proofErr w:type="spellStart"/>
+      <w:proofErr w:type="gramStart"/>
+      <w:r>
+        <w:t>url</w:t>
+      </w:r>
+      <w:proofErr w:type="spellEnd"/>
+      <w:proofErr w:type="gramEnd"/>
+      <w:r>
+        <w:t>="</w:t>
+      </w:r>
+      <w:proofErr w:type="spellStart"/>
+      <w:r>
+        <w:t>braincolour</w:t>
+      </w:r>
+      <w:proofErr w:type="spellEnd"/>
+      <w:r>
+        <w:t>" /&gt;</w:t>
       </w:r>
     </w:p>
     <w:p>
@@ -5231,23 +6883,61 @@
         <w:rPr>
           <w:rFonts w:ascii="Times New Roman" w:hAnsi="Times New Roman" w:cs="Times New Roman"/>
         </w:rPr>
-        <w:t>rmediate bash file, located at: transmart-xnat-importer-plugin/scripts and is shown below.</w:t>
+        <w:t xml:space="preserve">rmediate bash file, located at: </w:t>
+      </w:r>
+      <w:proofErr w:type="spellStart"/>
+      <w:r>
+        <w:rPr>
+          <w:rFonts w:ascii="Times New Roman" w:hAnsi="Times New Roman" w:cs="Times New Roman"/>
+        </w:rPr>
+        <w:t>transmart</w:t>
+      </w:r>
+      <w:proofErr w:type="spellEnd"/>
+      <w:r>
+        <w:rPr>
+          <w:rFonts w:ascii="Times New Roman" w:hAnsi="Times New Roman" w:cs="Times New Roman"/>
+        </w:rPr>
+        <w:t>-</w:t>
+      </w:r>
+      <w:proofErr w:type="spellStart"/>
+      <w:r>
+        <w:rPr>
+          <w:rFonts w:ascii="Times New Roman" w:hAnsi="Times New Roman" w:cs="Times New Roman"/>
+        </w:rPr>
+        <w:t>xnat</w:t>
+      </w:r>
+      <w:proofErr w:type="spellEnd"/>
+      <w:r>
+        <w:rPr>
+          <w:rFonts w:ascii="Times New Roman" w:hAnsi="Times New Roman" w:cs="Times New Roman"/>
+        </w:rPr>
+        <w:t>-importer-plugin/scripts and is shown below.</w:t>
       </w:r>
     </w:p>
     <w:p>
       <w:pPr>
         <w:pStyle w:val="NoSpacing"/>
       </w:pPr>
-      <w:r>
-        <w:t>#!/bin/bash</w:t>
+      <w:proofErr w:type="gramStart"/>
+      <w:r>
+        <w:t>#!/</w:t>
+      </w:r>
+      <w:proofErr w:type="gramEnd"/>
+      <w:r>
+        <w:t>bin/bash</w:t>
       </w:r>
     </w:p>
     <w:p>
       <w:pPr>
         <w:pStyle w:val="NoSpacing"/>
       </w:pPr>
-      <w:r>
-        <w:t>export KETTLE_HOME="/home/jenkins/transmart-data/env/tranSMART-ETL/Postgres/GPL-1.0/Kettle/Kettle-ETL/"</w:t>
+      <w:proofErr w:type="gramStart"/>
+      <w:r>
+        <w:t>export</w:t>
+      </w:r>
+      <w:proofErr w:type="gramEnd"/>
+      <w:r>
+        <w:t xml:space="preserve"> KETTLE_HOME="/home/jenkins/transmart-data/env/tranSMART-ETL/Postgres/GPL-1.0/Kettle/Kettle-ETL/"</w:t>
       </w:r>
     </w:p>
     <w:p>
@@ -5268,7 +6958,15 @@
         <w:pStyle w:val="NoSpacing"/>
       </w:pPr>
       <w:r>
-        <w:t>-norep=Y \</w:t>
+        <w:t>-</w:t>
+      </w:r>
+      <w:proofErr w:type="spellStart"/>
+      <w:r>
+        <w:t>norep</w:t>
+      </w:r>
+      <w:proofErr w:type="spellEnd"/>
+      <w:r>
+        <w:t>=Y \</w:t>
       </w:r>
     </w:p>
     <w:p>
@@ -5292,7 +6990,23 @@
         <w:pStyle w:val="NoSpacing"/>
       </w:pPr>
       <w:r>
-        <w:t>-param:LOAD_TYPE=I \</w:t>
+        <w:t>-</w:t>
+      </w:r>
+      <w:proofErr w:type="spellStart"/>
+      <w:r>
+        <w:t>param</w:t>
+      </w:r>
+      <w:proofErr w:type="gramStart"/>
+      <w:r>
+        <w:t>:LOAD</w:t>
+      </w:r>
+      <w:proofErr w:type="gramEnd"/>
+      <w:r>
+        <w:t>_TYPE</w:t>
+      </w:r>
+      <w:proofErr w:type="spellEnd"/>
+      <w:r>
+        <w:t>=I \</w:t>
       </w:r>
     </w:p>
     <w:p>
@@ -5300,7 +7014,23 @@
         <w:pStyle w:val="NoSpacing"/>
       </w:pPr>
       <w:r>
-        <w:t>-param:COLUMN_MAP_FILE=./xnat.tmm \</w:t>
+        <w:t>-</w:t>
+      </w:r>
+      <w:proofErr w:type="spellStart"/>
+      <w:r>
+        <w:t>param:COLUMN_MAP_FILE</w:t>
+      </w:r>
+      <w:proofErr w:type="spellEnd"/>
+      <w:r>
+        <w:t>=./</w:t>
+      </w:r>
+      <w:proofErr w:type="spellStart"/>
+      <w:r>
+        <w:t>xnat.tmm</w:t>
+      </w:r>
+      <w:proofErr w:type="spellEnd"/>
+      <w:r>
+        <w:t xml:space="preserve"> \</w:t>
       </w:r>
     </w:p>
     <w:p>
@@ -5308,7 +7038,31 @@
         <w:pStyle w:val="NoSpacing"/>
       </w:pPr>
       <w:r>
-        <w:t>-param:DATA_LOCATION=./xnattotransmartlink \</w:t>
+        <w:t>-</w:t>
+      </w:r>
+      <w:proofErr w:type="spellStart"/>
+      <w:r>
+        <w:t>param</w:t>
+      </w:r>
+      <w:proofErr w:type="gramStart"/>
+      <w:r>
+        <w:t>:DATA</w:t>
+      </w:r>
+      <w:proofErr w:type="gramEnd"/>
+      <w:r>
+        <w:t>_LOCATION</w:t>
+      </w:r>
+      <w:proofErr w:type="spellEnd"/>
+      <w:r>
+        <w:t>=./</w:t>
+      </w:r>
+      <w:proofErr w:type="spellStart"/>
+      <w:r>
+        <w:t>xnattotransmartlink</w:t>
+      </w:r>
+      <w:proofErr w:type="spellEnd"/>
+      <w:r>
+        <w:t xml:space="preserve"> \</w:t>
       </w:r>
     </w:p>
     <w:p>
@@ -5316,7 +7070,23 @@
         <w:pStyle w:val="NoSpacing"/>
       </w:pPr>
       <w:r>
-        <w:t>-param:TOP_NODE="\\Public Studies\\$1\\" \</w:t>
+        <w:t>-</w:t>
+      </w:r>
+      <w:proofErr w:type="spellStart"/>
+      <w:r>
+        <w:t>param</w:t>
+      </w:r>
+      <w:proofErr w:type="gramStart"/>
+      <w:r>
+        <w:t>:TOP</w:t>
+      </w:r>
+      <w:proofErr w:type="gramEnd"/>
+      <w:r>
+        <w:t>_NODE</w:t>
+      </w:r>
+      <w:proofErr w:type="spellEnd"/>
+      <w:r>
+        <w:t>="\\Public Studies\\$1\\" \</w:t>
       </w:r>
     </w:p>
     <w:p>
@@ -5324,7 +7094,23 @@
         <w:pStyle w:val="NoSpacing"/>
       </w:pPr>
       <w:r>
-        <w:t>-param:STUDY_ID=$1 \</w:t>
+        <w:t>-</w:t>
+      </w:r>
+      <w:proofErr w:type="spellStart"/>
+      <w:r>
+        <w:t>param</w:t>
+      </w:r>
+      <w:proofErr w:type="gramStart"/>
+      <w:r>
+        <w:t>:STUDY</w:t>
+      </w:r>
+      <w:proofErr w:type="gramEnd"/>
+      <w:r>
+        <w:t>_ID</w:t>
+      </w:r>
+      <w:proofErr w:type="spellEnd"/>
+      <w:r>
+        <w:t>=$1 \</w:t>
       </w:r>
     </w:p>
     <w:p>
@@ -5332,7 +7118,31 @@
         <w:pStyle w:val="NoSpacing"/>
       </w:pPr>
       <w:r>
-        <w:t>-param:SORT_DIR=/home/transmart/ETL \</w:t>
+        <w:t>-</w:t>
+      </w:r>
+      <w:proofErr w:type="spellStart"/>
+      <w:r>
+        <w:t>param</w:t>
+      </w:r>
+      <w:proofErr w:type="gramStart"/>
+      <w:r>
+        <w:t>:SORT</w:t>
+      </w:r>
+      <w:proofErr w:type="gramEnd"/>
+      <w:r>
+        <w:t>_DIR</w:t>
+      </w:r>
+      <w:proofErr w:type="spellEnd"/>
+      <w:r>
+        <w:t>=/home/</w:t>
+      </w:r>
+      <w:proofErr w:type="spellStart"/>
+      <w:r>
+        <w:t>transmart</w:t>
+      </w:r>
+      <w:proofErr w:type="spellEnd"/>
+      <w:r>
+        <w:t>/ETL \</w:t>
       </w:r>
     </w:p>
     <w:p>
@@ -5340,7 +7150,16 @@
         <w:pStyle w:val="NoSpacing"/>
       </w:pPr>
       <w:r>
-        <w:t>-logging=Rowlevel \</w:t>
+        <w:lastRenderedPageBreak/>
+        <w:t>-logging=</w:t>
+      </w:r>
+      <w:proofErr w:type="spellStart"/>
+      <w:r>
+        <w:t>Rowlevel</w:t>
+      </w:r>
+      <w:proofErr w:type="spellEnd"/>
+      <w:r>
+        <w:t xml:space="preserve"> \</w:t>
       </w:r>
     </w:p>
     <w:p>
@@ -5348,7 +7167,15 @@
         <w:pStyle w:val="NoSpacing"/>
       </w:pPr>
       <w:r>
-        <w:t>-level=Rowlevel \</w:t>
+        <w:t>-level=</w:t>
+      </w:r>
+      <w:proofErr w:type="spellStart"/>
+      <w:r>
+        <w:t>Rowlevel</w:t>
+      </w:r>
+      <w:proofErr w:type="spellEnd"/>
+      <w:r>
+        <w:t xml:space="preserve"> \</w:t>
       </w:r>
     </w:p>
     <w:p>
@@ -5356,8 +7183,13 @@
         <w:pStyle w:val="NoSpacing"/>
       </w:pPr>
       <w:r>
-        <w:t>&gt; command.out</w:t>
-      </w:r>
+        <w:t xml:space="preserve">&gt; </w:t>
+      </w:r>
+      <w:proofErr w:type="spellStart"/>
+      <w:r>
+        <w:t>command.out</w:t>
+      </w:r>
+      <w:proofErr w:type="spellEnd"/>
     </w:p>
     <w:p>
       <w:pPr>
@@ -7506,6 +9338,54 @@
       <w:szCs w:val="20"/>
     </w:rPr>
   </w:style>
+  <w:style w:type="paragraph" w:styleId="HTMLPreformatted">
+    <w:name w:val="HTML Preformatted"/>
+    <w:basedOn w:val="Normal"/>
+    <w:link w:val="HTMLPreformattedChar"/>
+    <w:uiPriority w:val="99"/>
+    <w:semiHidden/>
+    <w:unhideWhenUsed/>
+    <w:rsid w:val="00CF5250"/>
+    <w:pPr>
+      <w:tabs>
+        <w:tab w:val="left" w:pos="916"/>
+        <w:tab w:val="left" w:pos="1832"/>
+        <w:tab w:val="left" w:pos="2748"/>
+        <w:tab w:val="left" w:pos="3664"/>
+        <w:tab w:val="left" w:pos="4580"/>
+        <w:tab w:val="left" w:pos="5496"/>
+        <w:tab w:val="left" w:pos="6412"/>
+        <w:tab w:val="left" w:pos="7328"/>
+        <w:tab w:val="left" w:pos="8244"/>
+        <w:tab w:val="left" w:pos="9160"/>
+        <w:tab w:val="left" w:pos="10076"/>
+        <w:tab w:val="left" w:pos="10992"/>
+        <w:tab w:val="left" w:pos="11908"/>
+        <w:tab w:val="left" w:pos="12824"/>
+        <w:tab w:val="left" w:pos="13740"/>
+        <w:tab w:val="left" w:pos="14656"/>
+      </w:tabs>
+      <w:spacing w:after="0" w:line="240" w:lineRule="auto"/>
+    </w:pPr>
+    <w:rPr>
+      <w:rFonts w:ascii="Courier New" w:eastAsia="Times New Roman" w:hAnsi="Courier New" w:cs="Courier New"/>
+      <w:sz w:val="20"/>
+      <w:szCs w:val="20"/>
+    </w:rPr>
+  </w:style>
+  <w:style w:type="character" w:customStyle="1" w:styleId="HTMLPreformattedChar">
+    <w:name w:val="HTML Preformatted Char"/>
+    <w:basedOn w:val="DefaultParagraphFont"/>
+    <w:link w:val="HTMLPreformatted"/>
+    <w:uiPriority w:val="99"/>
+    <w:semiHidden/>
+    <w:rsid w:val="00CF5250"/>
+    <w:rPr>
+      <w:rFonts w:ascii="Courier New" w:eastAsia="Times New Roman" w:hAnsi="Courier New" w:cs="Courier New"/>
+      <w:sz w:val="20"/>
+      <w:szCs w:val="20"/>
+    </w:rPr>
+  </w:style>
 </w:styles>
 </file>
 
@@ -7860,6 +9740,54 @@
       <w:szCs w:val="20"/>
     </w:rPr>
   </w:style>
+  <w:style w:type="paragraph" w:styleId="HTMLPreformatted">
+    <w:name w:val="HTML Preformatted"/>
+    <w:basedOn w:val="Normal"/>
+    <w:link w:val="HTMLPreformattedChar"/>
+    <w:uiPriority w:val="99"/>
+    <w:semiHidden/>
+    <w:unhideWhenUsed/>
+    <w:rsid w:val="00CF5250"/>
+    <w:pPr>
+      <w:tabs>
+        <w:tab w:val="left" w:pos="916"/>
+        <w:tab w:val="left" w:pos="1832"/>
+        <w:tab w:val="left" w:pos="2748"/>
+        <w:tab w:val="left" w:pos="3664"/>
+        <w:tab w:val="left" w:pos="4580"/>
+        <w:tab w:val="left" w:pos="5496"/>
+        <w:tab w:val="left" w:pos="6412"/>
+        <w:tab w:val="left" w:pos="7328"/>
+        <w:tab w:val="left" w:pos="8244"/>
+        <w:tab w:val="left" w:pos="9160"/>
+        <w:tab w:val="left" w:pos="10076"/>
+        <w:tab w:val="left" w:pos="10992"/>
+        <w:tab w:val="left" w:pos="11908"/>
+        <w:tab w:val="left" w:pos="12824"/>
+        <w:tab w:val="left" w:pos="13740"/>
+        <w:tab w:val="left" w:pos="14656"/>
+      </w:tabs>
+      <w:spacing w:after="0" w:line="240" w:lineRule="auto"/>
+    </w:pPr>
+    <w:rPr>
+      <w:rFonts w:ascii="Courier New" w:eastAsia="Times New Roman" w:hAnsi="Courier New" w:cs="Courier New"/>
+      <w:sz w:val="20"/>
+      <w:szCs w:val="20"/>
+    </w:rPr>
+  </w:style>
+  <w:style w:type="character" w:customStyle="1" w:styleId="HTMLPreformattedChar">
+    <w:name w:val="HTML Preformatted Char"/>
+    <w:basedOn w:val="DefaultParagraphFont"/>
+    <w:link w:val="HTMLPreformatted"/>
+    <w:uiPriority w:val="99"/>
+    <w:semiHidden/>
+    <w:rsid w:val="00CF5250"/>
+    <w:rPr>
+      <w:rFonts w:ascii="Courier New" w:eastAsia="Times New Roman" w:hAnsi="Courier New" w:cs="Courier New"/>
+      <w:sz w:val="20"/>
+      <w:szCs w:val="20"/>
+    </w:rPr>
+  </w:style>
 </w:styles>
 </file>
 

</xml_diff>